<commit_message>
Updated params file for loss functions and batch norm layers
</commit_message>
<xml_diff>
--- a/Notes/NecessaryParamsFromUI.docx
+++ b/Notes/NecessaryParamsFromUI.docx
@@ -7,19 +7,7 @@
         <w:pStyle w:val="Heading1"/>
       </w:pPr>
       <w:r>
-        <w:t xml:space="preserve">Layers </w:t>
-      </w:r>
-      <w:r>
-        <w:t>(</w:t>
-      </w:r>
-      <w:r>
-        <w:t>Many per Model</w:t>
-      </w:r>
-      <w:r>
-        <w:t>)</w:t>
-      </w:r>
-      <w:r>
-        <w:t>:</w:t>
+        <w:t>Layers (Many per Model):</w:t>
       </w:r>
     </w:p>
     <w:p>
@@ -131,10 +119,7 @@
         <w:t xml:space="preserve">1d Convolutional </w:t>
       </w:r>
       <w:r>
-        <w:t>(Conv)</w:t>
-      </w:r>
-      <w:r>
-        <w:t xml:space="preserve"> </w:t>
+        <w:t xml:space="preserve">(Conv) </w:t>
       </w:r>
       <w:r>
         <w:t>Layer</w:t>
@@ -396,10 +381,7 @@
         <w:t xml:space="preserve">2d Convolutional </w:t>
       </w:r>
       <w:r>
-        <w:t>(Conv)</w:t>
-      </w:r>
-      <w:r>
-        <w:t xml:space="preserve"> </w:t>
+        <w:t xml:space="preserve">(Conv) </w:t>
       </w:r>
       <w:r>
         <w:t>Layer</w:t>
@@ -1307,16 +1289,7 @@
         <w:t>3d Convolutional</w:t>
       </w:r>
       <w:r>
-        <w:t xml:space="preserve"> </w:t>
-      </w:r>
-      <w:r>
-        <w:t>(</w:t>
-      </w:r>
-      <w:r>
-        <w:t>Conv</w:t>
-      </w:r>
-      <w:r>
-        <w:t>)</w:t>
+        <w:t xml:space="preserve"> (Conv)</w:t>
       </w:r>
       <w:r>
         <w:t xml:space="preserve"> Layer</w:t>
@@ -1600,10 +1573,7 @@
         <w:pStyle w:val="Heading2"/>
       </w:pPr>
       <w:r>
-        <w:t xml:space="preserve">Pooling </w:t>
-      </w:r>
-      <w:r>
-        <w:t>Layers</w:t>
+        <w:t>Pooling Layers</w:t>
       </w:r>
     </w:p>
     <w:p/>
@@ -1612,164 +1582,1424 @@
         <w:pStyle w:val="Heading3"/>
       </w:pPr>
       <w:r>
-        <w:t>1</w:t>
-      </w:r>
-      <w:r>
-        <w:t xml:space="preserve">d </w:t>
-      </w:r>
-      <w:r>
-        <w:t>Max Pooling</w:t>
+        <w:t xml:space="preserve">1d Max Pooling </w:t>
+      </w:r>
+      <w:r>
+        <w:t>(</w:t>
+      </w:r>
+      <w:proofErr w:type="spellStart"/>
+      <w:r>
+        <w:t>MaxPool</w:t>
+      </w:r>
+      <w:proofErr w:type="spellEnd"/>
+      <w:r>
+        <w:t xml:space="preserve">) </w:t>
+      </w:r>
+      <w:r>
+        <w:t>Layer</w:t>
+      </w:r>
+    </w:p>
+    <w:p>
+      <w:pPr>
+        <w:pStyle w:val="Heading4"/>
+      </w:pPr>
+      <w:r>
+        <w:t>Parameters specified by UI</w:t>
+      </w:r>
+    </w:p>
+    <w:p/>
+    <w:p>
+      <w:pPr>
+        <w:pStyle w:val="HTMLPreformatted"/>
+      </w:pPr>
+      <w:proofErr w:type="spellStart"/>
+      <w:r>
+        <w:rPr>
+          <w:b/>
+        </w:rPr>
+        <w:t>pool_size</w:t>
+      </w:r>
+      <w:proofErr w:type="spellEnd"/>
+      <w:r>
+        <w:rPr>
+          <w:b/>
+        </w:rPr>
+        <w:t>:</w:t>
+      </w:r>
+      <w:r>
+        <w:t xml:space="preserve"> An integer or tuple/list of a single integer,</w:t>
+      </w:r>
+    </w:p>
+    <w:p>
+      <w:pPr>
+        <w:pStyle w:val="HTMLPreformatted"/>
+      </w:pPr>
+      <w:r>
+        <w:t xml:space="preserve">    representing the size of the pooling window.</w:t>
+      </w:r>
+    </w:p>
+    <w:p>
+      <w:pPr>
+        <w:pStyle w:val="HTMLPreformatted"/>
+      </w:pPr>
+      <w:r>
+        <w:rPr>
+          <w:b/>
+        </w:rPr>
+        <w:t>strides:</w:t>
+      </w:r>
+      <w:r>
+        <w:t xml:space="preserve"> An integer or tuple/list of a single integer, specifying the</w:t>
+      </w:r>
+    </w:p>
+    <w:p>
+      <w:pPr>
+        <w:pStyle w:val="HTMLPreformatted"/>
+      </w:pPr>
+      <w:r>
+        <w:t xml:space="preserve">    strides of the pooling operation.</w:t>
+      </w:r>
+    </w:p>
+    <w:p>
+      <w:pPr>
+        <w:pStyle w:val="HTMLPreformatted"/>
+      </w:pPr>
+      <w:r>
+        <w:rPr>
+          <w:b/>
+        </w:rPr>
+        <w:t>padding:</w:t>
+      </w:r>
+      <w:r>
+        <w:t xml:space="preserve"> A string. The padding method, either 'valid' or 'same'.</w:t>
+      </w:r>
+    </w:p>
+    <w:p>
+      <w:pPr>
+        <w:pStyle w:val="HTMLPreformatted"/>
+      </w:pPr>
+      <w:r>
+        <w:t xml:space="preserve">    Case-insensitive.</w:t>
+      </w:r>
+    </w:p>
+    <w:p>
+      <w:pPr>
+        <w:pStyle w:val="HTMLPreformatted"/>
+      </w:pPr>
+      <w:r>
+        <w:rPr>
+          <w:b/>
+        </w:rPr>
+        <w:t xml:space="preserve">name: </w:t>
+      </w:r>
+      <w:r>
+        <w:t>A string, the name of the layer.</w:t>
+      </w:r>
+    </w:p>
+    <w:p/>
+    <w:p>
+      <w:pPr>
+        <w:pStyle w:val="Heading3"/>
+      </w:pPr>
+      <w:r>
+        <w:t xml:space="preserve">2d Max Pooling </w:t>
+      </w:r>
+      <w:r>
+        <w:t>(</w:t>
+      </w:r>
+      <w:proofErr w:type="spellStart"/>
+      <w:r>
+        <w:t>MaxPool</w:t>
+      </w:r>
+      <w:proofErr w:type="spellEnd"/>
+      <w:r>
+        <w:t xml:space="preserve">) </w:t>
+      </w:r>
+      <w:r>
+        <w:t>Layer</w:t>
+      </w:r>
+    </w:p>
+    <w:p>
+      <w:pPr>
+        <w:pStyle w:val="Heading4"/>
+      </w:pPr>
+      <w:r>
+        <w:t>Parameters specified by UI</w:t>
+      </w:r>
+    </w:p>
+    <w:p>
+      <w:pPr>
+        <w:pStyle w:val="HTMLPreformatted"/>
+      </w:pPr>
+      <w:proofErr w:type="spellStart"/>
+      <w:r>
+        <w:rPr>
+          <w:b/>
+        </w:rPr>
+        <w:t>pool_size</w:t>
+      </w:r>
+      <w:proofErr w:type="spellEnd"/>
+      <w:r>
+        <w:rPr>
+          <w:b/>
+        </w:rPr>
+        <w:t>:</w:t>
+      </w:r>
+      <w:r>
+        <w:t xml:space="preserve"> An integer or tuple/list of 2 integers: (</w:t>
+      </w:r>
+      <w:proofErr w:type="spellStart"/>
+      <w:r>
+        <w:t>pool_height</w:t>
+      </w:r>
+      <w:proofErr w:type="spellEnd"/>
+      <w:r>
+        <w:t xml:space="preserve">, </w:t>
+      </w:r>
+      <w:proofErr w:type="spellStart"/>
+      <w:r>
+        <w:t>pool_width</w:t>
+      </w:r>
+      <w:proofErr w:type="spellEnd"/>
+      <w:r>
+        <w:t>)</w:t>
+      </w:r>
+    </w:p>
+    <w:p>
+      <w:pPr>
+        <w:pStyle w:val="HTMLPreformatted"/>
+      </w:pPr>
+      <w:r>
+        <w:t xml:space="preserve">    specifying the size of the pooling window.</w:t>
+      </w:r>
+    </w:p>
+    <w:p>
+      <w:pPr>
+        <w:pStyle w:val="HTMLPreformatted"/>
+      </w:pPr>
+      <w:r>
+        <w:t xml:space="preserve">    Can be a single integer to specify the same value for</w:t>
+      </w:r>
+    </w:p>
+    <w:p>
+      <w:pPr>
+        <w:pStyle w:val="HTMLPreformatted"/>
+      </w:pPr>
+      <w:r>
+        <w:t xml:space="preserve">    all spatial dimensions.</w:t>
+      </w:r>
+    </w:p>
+    <w:p>
+      <w:pPr>
+        <w:pStyle w:val="HTMLPreformatted"/>
+      </w:pPr>
+      <w:r>
+        <w:rPr>
+          <w:b/>
+        </w:rPr>
+        <w:t>strides:</w:t>
+      </w:r>
+      <w:r>
+        <w:t xml:space="preserve"> An integer or tuple/list of 2 integers,</w:t>
+      </w:r>
+    </w:p>
+    <w:p>
+      <w:pPr>
+        <w:pStyle w:val="HTMLPreformatted"/>
+      </w:pPr>
+      <w:r>
+        <w:t xml:space="preserve">    specifying the strides of the pooling operation.</w:t>
+      </w:r>
+    </w:p>
+    <w:p>
+      <w:pPr>
+        <w:pStyle w:val="HTMLPreformatted"/>
+      </w:pPr>
+      <w:r>
+        <w:t xml:space="preserve">    Can be a single integer to specify the same value for</w:t>
+      </w:r>
+    </w:p>
+    <w:p>
+      <w:pPr>
+        <w:pStyle w:val="HTMLPreformatted"/>
+      </w:pPr>
+      <w:r>
+        <w:t xml:space="preserve">    all spatial dimensions.</w:t>
+      </w:r>
+    </w:p>
+    <w:p>
+      <w:pPr>
+        <w:pStyle w:val="HTMLPreformatted"/>
+      </w:pPr>
+      <w:r>
+        <w:rPr>
+          <w:b/>
+        </w:rPr>
+        <w:t>padding:</w:t>
+      </w:r>
+      <w:r>
+        <w:t xml:space="preserve"> A string. The padding method, either 'valid' or 'same'.</w:t>
+      </w:r>
+    </w:p>
+    <w:p>
+      <w:pPr>
+        <w:pStyle w:val="HTMLPreformatted"/>
+      </w:pPr>
+      <w:r>
+        <w:t xml:space="preserve">    Case-insensitive.</w:t>
+      </w:r>
+    </w:p>
+    <w:p>
+      <w:pPr>
+        <w:pStyle w:val="HTMLPreformatted"/>
+      </w:pPr>
+      <w:r>
+        <w:rPr>
+          <w:b/>
+        </w:rPr>
+        <w:t xml:space="preserve">name: </w:t>
+      </w:r>
+      <w:r>
+        <w:t>A string, the name of the layer.</w:t>
+      </w:r>
+    </w:p>
+    <w:p>
+      <w:pPr>
+        <w:pStyle w:val="Heading3"/>
+      </w:pPr>
+      <w:r>
+        <w:t>3d Max Pooling</w:t>
+      </w:r>
+      <w:r>
+        <w:t xml:space="preserve"> (</w:t>
+      </w:r>
+      <w:proofErr w:type="spellStart"/>
+      <w:r>
+        <w:t>MaxPool</w:t>
+      </w:r>
+      <w:proofErr w:type="spellEnd"/>
+      <w:r>
+        <w:t>)</w:t>
+      </w:r>
+      <w:r>
+        <w:t xml:space="preserve"> Layer</w:t>
+      </w:r>
+    </w:p>
+    <w:p>
+      <w:pPr>
+        <w:pStyle w:val="Heading4"/>
+      </w:pPr>
+      <w:r>
+        <w:t>Parameters specified by UI</w:t>
+      </w:r>
+    </w:p>
+    <w:p/>
+    <w:p>
+      <w:pPr>
+        <w:pStyle w:val="HTMLPreformatted"/>
+      </w:pPr>
+      <w:proofErr w:type="spellStart"/>
+      <w:r>
+        <w:rPr>
+          <w:b/>
+        </w:rPr>
+        <w:t>pool_size</w:t>
+      </w:r>
+      <w:proofErr w:type="spellEnd"/>
+      <w:r>
+        <w:rPr>
+          <w:b/>
+        </w:rPr>
+        <w:t>:</w:t>
+      </w:r>
+      <w:r>
+        <w:t xml:space="preserve"> An integer or tuple/list of 3 integers:</w:t>
+      </w:r>
+    </w:p>
+    <w:p>
+      <w:pPr>
+        <w:pStyle w:val="HTMLPreformatted"/>
+      </w:pPr>
+      <w:r>
+        <w:t xml:space="preserve">    (</w:t>
+      </w:r>
+      <w:proofErr w:type="spellStart"/>
+      <w:r>
+        <w:t>pool_depth</w:t>
+      </w:r>
+      <w:proofErr w:type="spellEnd"/>
+      <w:r>
+        <w:t xml:space="preserve">, </w:t>
+      </w:r>
+      <w:proofErr w:type="spellStart"/>
+      <w:r>
+        <w:t>pool_height</w:t>
+      </w:r>
+      <w:proofErr w:type="spellEnd"/>
+      <w:r>
+        <w:t xml:space="preserve">, </w:t>
+      </w:r>
+      <w:proofErr w:type="spellStart"/>
+      <w:r>
+        <w:t>pool_width</w:t>
+      </w:r>
+      <w:proofErr w:type="spellEnd"/>
+      <w:r>
+        <w:t>)</w:t>
+      </w:r>
+    </w:p>
+    <w:p>
+      <w:pPr>
+        <w:pStyle w:val="HTMLPreformatted"/>
+      </w:pPr>
+      <w:r>
+        <w:t xml:space="preserve">    specifying the size of the pooling window.</w:t>
+      </w:r>
+    </w:p>
+    <w:p>
+      <w:pPr>
+        <w:pStyle w:val="HTMLPreformatted"/>
+      </w:pPr>
+      <w:r>
+        <w:t xml:space="preserve">    Can be a single integer to specify the same value for</w:t>
+      </w:r>
+    </w:p>
+    <w:p>
+      <w:pPr>
+        <w:pStyle w:val="HTMLPreformatted"/>
+      </w:pPr>
+      <w:r>
+        <w:t xml:space="preserve">    all spatial dimensions.</w:t>
+      </w:r>
+    </w:p>
+    <w:p>
+      <w:pPr>
+        <w:pStyle w:val="HTMLPreformatted"/>
+      </w:pPr>
+      <w:r>
+        <w:rPr>
+          <w:b/>
+        </w:rPr>
+        <w:t>strides:</w:t>
+      </w:r>
+      <w:r>
+        <w:t xml:space="preserve"> An integer or tuple/list of 3 integers,</w:t>
+      </w:r>
+    </w:p>
+    <w:p>
+      <w:pPr>
+        <w:pStyle w:val="HTMLPreformatted"/>
+      </w:pPr>
+      <w:r>
+        <w:t xml:space="preserve">    specifying the strides of the pooling operation.</w:t>
+      </w:r>
+    </w:p>
+    <w:p>
+      <w:pPr>
+        <w:pStyle w:val="HTMLPreformatted"/>
+      </w:pPr>
+      <w:r>
+        <w:t xml:space="preserve">    Can be a single integer to specify the same value for</w:t>
+      </w:r>
+    </w:p>
+    <w:p>
+      <w:pPr>
+        <w:pStyle w:val="HTMLPreformatted"/>
+      </w:pPr>
+      <w:r>
+        <w:t xml:space="preserve">    all spatial dimensions.</w:t>
+      </w:r>
+    </w:p>
+    <w:p>
+      <w:pPr>
+        <w:pStyle w:val="HTMLPreformatted"/>
+      </w:pPr>
+      <w:r>
+        <w:rPr>
+          <w:b/>
+        </w:rPr>
+        <w:t>padding:</w:t>
+      </w:r>
+      <w:r>
+        <w:t xml:space="preserve"> A string. The padding method, either 'valid' or 'same'.</w:t>
+      </w:r>
+    </w:p>
+    <w:p>
+      <w:pPr>
+        <w:pStyle w:val="HTMLPreformatted"/>
+      </w:pPr>
+      <w:r>
+        <w:t xml:space="preserve">    Case-insensitive.</w:t>
+      </w:r>
+    </w:p>
+    <w:p>
+      <w:pPr>
+        <w:pStyle w:val="HTMLPreformatted"/>
+      </w:pPr>
+      <w:r>
+        <w:rPr>
+          <w:b/>
+        </w:rPr>
+        <w:t>name:</w:t>
+      </w:r>
+      <w:r>
+        <w:t xml:space="preserve"> A string, the name of the layer.</w:t>
+      </w:r>
+    </w:p>
+    <w:p/>
+    <w:p/>
+    <w:p>
+      <w:pPr>
+        <w:pStyle w:val="Heading2"/>
+      </w:pPr>
+      <w:r>
+        <w:t>Other</w:t>
+      </w:r>
+      <w:r>
+        <w:t xml:space="preserve"> Layers</w:t>
+      </w:r>
+    </w:p>
+    <w:p/>
+    <w:p>
+      <w:pPr>
+        <w:pStyle w:val="Heading3"/>
+      </w:pPr>
+      <w:r>
+        <w:t>Fully Connected (</w:t>
+      </w:r>
+      <w:r>
+        <w:t>Dense</w:t>
+      </w:r>
+      <w:r>
+        <w:t>)</w:t>
+      </w:r>
+      <w:r>
+        <w:t xml:space="preserve"> Layer</w:t>
+      </w:r>
+    </w:p>
+    <w:p>
+      <w:pPr>
+        <w:pStyle w:val="Heading4"/>
+      </w:pPr>
+      <w:r>
+        <w:t>Parameters specified by UI</w:t>
+      </w:r>
+    </w:p>
+    <w:p/>
+    <w:p>
+      <w:pPr>
+        <w:pStyle w:val="HTMLPreformatted"/>
+      </w:pPr>
+      <w:r>
+        <w:rPr>
+          <w:b/>
+        </w:rPr>
+        <w:t>units:</w:t>
+      </w:r>
+      <w:r>
+        <w:t xml:space="preserve"> Integer or Long, dimensionality of the output space.</w:t>
+      </w:r>
+    </w:p>
+    <w:p>
+      <w:pPr>
+        <w:pStyle w:val="HTMLPreformatted"/>
+      </w:pPr>
+      <w:r>
+        <w:rPr>
+          <w:b/>
+        </w:rPr>
+        <w:t>activation:</w:t>
+      </w:r>
+      <w:r>
+        <w:t xml:space="preserve"> Activation function (callable). Set it to None to maintain a</w:t>
+      </w:r>
+    </w:p>
+    <w:p>
+      <w:pPr>
+        <w:pStyle w:val="HTMLPreformatted"/>
+      </w:pPr>
+      <w:r>
+        <w:t xml:space="preserve">    linear activation.</w:t>
       </w:r>
       <w:r>
         <w:t xml:space="preserve"> </w:t>
       </w:r>
       <w:r>
-        <w:t>(</w:t>
-      </w:r>
-      <w:proofErr w:type="spellStart"/>
-      <w:r>
-        <w:t>MaxPool</w:t>
-      </w:r>
-      <w:proofErr w:type="spellEnd"/>
+        <w:tab/>
+      </w:r>
+      <w:r>
+        <w:rPr>
+          <w:b/>
+          <w:i/>
+          <w:color w:val="0070C0"/>
+        </w:rPr>
+        <w:t>(See Activation Below)</w:t>
+      </w:r>
+    </w:p>
+    <w:p>
+      <w:pPr>
+        <w:pStyle w:val="HTMLPreformatted"/>
+      </w:pPr>
+      <w:proofErr w:type="spellStart"/>
+      <w:r>
+        <w:rPr>
+          <w:b/>
+        </w:rPr>
+        <w:t>use_bias</w:t>
+      </w:r>
+      <w:proofErr w:type="spellEnd"/>
+      <w:r>
+        <w:rPr>
+          <w:b/>
+        </w:rPr>
+        <w:t>:</w:t>
+      </w:r>
+      <w:r>
+        <w:t xml:space="preserve"> Boolean, whether the layer uses a bias.</w:t>
+      </w:r>
+    </w:p>
+    <w:p>
+      <w:pPr>
+        <w:pStyle w:val="HTMLPreformatted"/>
+      </w:pPr>
+      <w:r>
+        <w:rPr>
+          <w:b/>
+        </w:rPr>
+        <w:t>name:</w:t>
+      </w:r>
+      <w:r>
+        <w:t xml:space="preserve"> String, the name of the layer.</w:t>
+      </w:r>
+    </w:p>
+    <w:p>
+      <w:pPr>
+        <w:pStyle w:val="HTMLPreformatted"/>
+      </w:pPr>
+      <w:r>
+        <w:rPr>
+          <w:b/>
+        </w:rPr>
+        <w:t>reuse:</w:t>
+      </w:r>
+      <w:r>
+        <w:t xml:space="preserve"> Boolean, whether to reuse the weights of a previous layer</w:t>
+      </w:r>
+    </w:p>
+    <w:p>
+      <w:pPr>
+        <w:pStyle w:val="HTMLPreformatted"/>
+      </w:pPr>
+      <w:r>
+        <w:t xml:space="preserve">    by the same name.</w:t>
+      </w:r>
+    </w:p>
+    <w:p>
+      <w:pPr>
+        <w:pStyle w:val="HTMLPreformatted"/>
+      </w:pPr>
+    </w:p>
+    <w:p>
+      <w:pPr>
+        <w:pStyle w:val="Heading4"/>
+      </w:pPr>
+      <w:r>
+        <w:t>Tooltip</w:t>
+      </w:r>
+    </w:p>
+    <w:p>
+      <w:pPr>
+        <w:pStyle w:val="HTMLPreformatted"/>
+      </w:pPr>
+      <w:r>
+        <w:t>Functional interface for the densely-connected layer.</w:t>
+      </w:r>
+    </w:p>
+    <w:p>
+      <w:pPr>
+        <w:pStyle w:val="HTMLPreformatted"/>
+      </w:pPr>
+      <w:r>
+        <w:t>This layer implements the operation:</w:t>
+      </w:r>
+    </w:p>
+    <w:p>
+      <w:pPr>
+        <w:pStyle w:val="HTMLPreformatted"/>
+      </w:pPr>
+      <w:r>
+        <w:t xml:space="preserve">`outputs = </w:t>
+      </w:r>
+      <w:proofErr w:type="gramStart"/>
+      <w:r>
+        <w:t>activation(</w:t>
+      </w:r>
+      <w:proofErr w:type="spellStart"/>
+      <w:proofErr w:type="gramEnd"/>
+      <w:r>
+        <w:t>inputs.kernel</w:t>
+      </w:r>
+      <w:proofErr w:type="spellEnd"/>
+      <w:r>
+        <w:t xml:space="preserve"> + bias)`</w:t>
+      </w:r>
+    </w:p>
+    <w:p>
+      <w:pPr>
+        <w:pStyle w:val="HTMLPreformatted"/>
+      </w:pPr>
+      <w:r>
+        <w:t>Where `activation` is the activation function passed as the `activation`</w:t>
+      </w:r>
+    </w:p>
+    <w:p>
+      <w:pPr>
+        <w:pStyle w:val="HTMLPreformatted"/>
+      </w:pPr>
+      <w:r>
+        <w:t>argument (if not `None`), `kernel` is a weights matrix created by the layer,</w:t>
+      </w:r>
+    </w:p>
+    <w:p>
+      <w:pPr>
+        <w:pStyle w:val="HTMLPreformatted"/>
+      </w:pPr>
+      <w:r>
+        <w:t>and `</w:t>
+      </w:r>
+      <w:proofErr w:type="spellStart"/>
+      <w:r>
+        <w:t>bias`</w:t>
+      </w:r>
+      <w:proofErr w:type="spellEnd"/>
+      <w:r>
+        <w:t xml:space="preserve"> is a bias vector created by the layer</w:t>
+      </w:r>
+    </w:p>
+    <w:p>
+      <w:pPr>
+        <w:pStyle w:val="HTMLPreformatted"/>
+      </w:pPr>
+      <w:r>
+        <w:t>(only if `</w:t>
+      </w:r>
+      <w:proofErr w:type="spellStart"/>
+      <w:r>
+        <w:t>use_bias</w:t>
+      </w:r>
+      <w:proofErr w:type="spellEnd"/>
+      <w:r>
+        <w:t>` is `True`).</w:t>
+      </w:r>
+    </w:p>
+    <w:p>
+      <w:pPr>
+        <w:pStyle w:val="HTMLPreformatted"/>
+      </w:pPr>
+    </w:p>
+    <w:p/>
+    <w:p>
+      <w:pPr>
+        <w:pStyle w:val="Heading3"/>
+      </w:pPr>
+      <w:r>
+        <w:t>Dropout (Drop) Layer</w:t>
+      </w:r>
+    </w:p>
+    <w:p>
+      <w:pPr>
+        <w:pStyle w:val="Heading4"/>
+      </w:pPr>
+      <w:r>
+        <w:t>Parameters specified by UI</w:t>
+      </w:r>
+    </w:p>
+    <w:p/>
+    <w:p>
+      <w:pPr>
+        <w:pStyle w:val="HTMLPreformatted"/>
+      </w:pPr>
+      <w:r>
+        <w:rPr>
+          <w:b/>
+        </w:rPr>
+        <w:t>rate:</w:t>
+      </w:r>
+      <w:r>
+        <w:t xml:space="preserve"> The dropout rate, between 0 and 1. E.g. "rate=0.1" would drop out</w:t>
+      </w:r>
+    </w:p>
+    <w:p>
+      <w:pPr>
+        <w:pStyle w:val="HTMLPreformatted"/>
+      </w:pPr>
+      <w:r>
+        <w:t xml:space="preserve">    10% of input units.</w:t>
+      </w:r>
+    </w:p>
+    <w:p>
+      <w:pPr>
+        <w:pStyle w:val="HTMLPreformatted"/>
+      </w:pPr>
+      <w:r>
+        <w:rPr>
+          <w:b/>
+        </w:rPr>
+        <w:t>training:</w:t>
+      </w:r>
+      <w:r>
+        <w:t xml:space="preserve"> Either a Python </w:t>
+      </w:r>
+      <w:proofErr w:type="spellStart"/>
+      <w:r>
+        <w:t>boolean</w:t>
+      </w:r>
+      <w:proofErr w:type="spellEnd"/>
+      <w:r>
+        <w:t xml:space="preserve">, or a </w:t>
+      </w:r>
+      <w:proofErr w:type="spellStart"/>
+      <w:r>
+        <w:t>TensorFlow</w:t>
+      </w:r>
+      <w:proofErr w:type="spellEnd"/>
+      <w:r>
+        <w:t xml:space="preserve"> </w:t>
+      </w:r>
+      <w:proofErr w:type="spellStart"/>
+      <w:r>
+        <w:t>boolean</w:t>
+      </w:r>
+      <w:proofErr w:type="spellEnd"/>
+      <w:r>
+        <w:t xml:space="preserve"> scalar tensor</w:t>
+      </w:r>
+    </w:p>
+    <w:p>
+      <w:pPr>
+        <w:pStyle w:val="HTMLPreformatted"/>
+      </w:pPr>
+      <w:r>
+        <w:t xml:space="preserve">    (e.g. a placeholder). Whether to return the output in training mode</w:t>
+      </w:r>
+    </w:p>
+    <w:p>
+      <w:pPr>
+        <w:pStyle w:val="HTMLPreformatted"/>
+      </w:pPr>
+      <w:r>
+        <w:t xml:space="preserve">    (apply dropout) or in inference mode (return the input untouched).</w:t>
+      </w:r>
+    </w:p>
+    <w:p>
+      <w:pPr>
+        <w:pStyle w:val="HTMLPreformatted"/>
+      </w:pPr>
+      <w:r>
+        <w:rPr>
+          <w:b/>
+        </w:rPr>
+        <w:t>name:</w:t>
+      </w:r>
+      <w:r>
+        <w:t xml:space="preserve"> The name of the layer (string).</w:t>
+      </w:r>
+    </w:p>
+    <w:p/>
+    <w:p>
+      <w:pPr>
+        <w:pStyle w:val="Heading4"/>
+      </w:pPr>
+      <w:r>
+        <w:t>Tooltip</w:t>
+      </w:r>
+    </w:p>
+    <w:p>
+      <w:pPr>
+        <w:pStyle w:val="HTMLPreformatted"/>
+      </w:pPr>
+      <w:r>
+        <w:t>Dropout consists in randomly setting a fraction `rate` of input units to 0</w:t>
+      </w:r>
+    </w:p>
+    <w:p>
+      <w:pPr>
+        <w:pStyle w:val="HTMLPreformatted"/>
+      </w:pPr>
+      <w:r>
+        <w:t>at each update during training time, which helps prevent overfitting.</w:t>
+      </w:r>
+    </w:p>
+    <w:p>
+      <w:pPr>
+        <w:pStyle w:val="HTMLPreformatted"/>
+      </w:pPr>
+      <w:r>
+        <w:t xml:space="preserve">The units that are kept are scaled by `1 / (1 - </w:t>
+      </w:r>
+      <w:proofErr w:type="gramStart"/>
+      <w:r>
+        <w:t>rate)`</w:t>
+      </w:r>
+      <w:proofErr w:type="gramEnd"/>
+      <w:r>
+        <w:t>, so that their</w:t>
+      </w:r>
+    </w:p>
+    <w:p>
+      <w:pPr>
+        <w:pStyle w:val="HTMLPreformatted"/>
+      </w:pPr>
+      <w:r>
+        <w:t>sum is unchanged at training time and inference time.</w:t>
+      </w:r>
+    </w:p>
+    <w:p/>
+    <w:p/>
+    <w:p/>
+    <w:p>
+      <w:pPr>
+        <w:pStyle w:val="Heading3"/>
+      </w:pPr>
+      <w:r>
+        <w:t>Batch Normalization</w:t>
+      </w:r>
+      <w:r>
+        <w:t xml:space="preserve"> (</w:t>
+      </w:r>
+      <w:proofErr w:type="spellStart"/>
+      <w:r>
+        <w:t>BatchNorm</w:t>
+      </w:r>
+      <w:proofErr w:type="spellEnd"/>
+      <w:r>
+        <w:t>) Layer</w:t>
+      </w:r>
+    </w:p>
+    <w:p>
+      <w:pPr>
+        <w:pStyle w:val="Heading4"/>
+      </w:pPr>
+      <w:r>
+        <w:t>Parameters specified by UI</w:t>
+      </w:r>
+    </w:p>
+    <w:p/>
+    <w:p>
+      <w:pPr>
+        <w:pStyle w:val="HTMLPreformatted"/>
+      </w:pPr>
+      <w:r>
+        <w:rPr>
+          <w:b/>
+        </w:rPr>
+        <w:t>offset (beta)</w:t>
+      </w:r>
+      <w:r>
+        <w:rPr>
+          <w:b/>
+        </w:rPr>
+        <w:t>:</w:t>
+      </w:r>
+      <w:r>
+        <w:t xml:space="preserve"> </w:t>
+      </w:r>
+      <w:r>
+        <w:t>Shifts the normalized tensor by some offset tensor</w:t>
+      </w:r>
+      <w:r>
+        <w:t xml:space="preserve"> (idk how we should do this, maybe not)</w:t>
+      </w:r>
+      <w:r>
+        <w:t xml:space="preserve">. </w:t>
+      </w:r>
+    </w:p>
+    <w:p>
+      <w:pPr>
+        <w:pStyle w:val="HTMLPreformatted"/>
+      </w:pPr>
+      <w:r>
+        <w:rPr>
+          <w:b/>
+        </w:rPr>
+        <w:t>s</w:t>
+      </w:r>
+      <w:r>
+        <w:rPr>
+          <w:b/>
+        </w:rPr>
+        <w:t>cale (gamma)</w:t>
+      </w:r>
+      <w:r>
+        <w:rPr>
+          <w:b/>
+        </w:rPr>
+        <w:t>:</w:t>
+      </w:r>
+      <w:r>
+        <w:t xml:space="preserve"> </w:t>
+      </w:r>
+      <w:r>
+        <w:t>Scales the normalized tensor by some real value</w:t>
+      </w:r>
+      <w:r>
+        <w:t xml:space="preserve"> (any number)</w:t>
+      </w:r>
+      <w:r>
+        <w:t>.</w:t>
+      </w:r>
+    </w:p>
+    <w:p>
+      <w:pPr>
+        <w:pStyle w:val="HTMLPreformatted"/>
+      </w:pPr>
+      <w:r>
+        <w:rPr>
+          <w:b/>
+        </w:rPr>
+        <w:t>epsilon:</w:t>
+      </w:r>
+      <w:r>
+        <w:rPr>
+          <w:b/>
+        </w:rPr>
+        <w:t xml:space="preserve"> </w:t>
+      </w:r>
+      <w:r>
+        <w:t>A small value for avoiding divide by zero errors</w:t>
+      </w:r>
+      <w:r>
+        <w:t xml:space="preserve"> (real number from (0,1)</w:t>
+      </w:r>
+      <w:r>
+        <w:t xml:space="preserve"> default to 10e-7</w:t>
+      </w:r>
       <w:r>
         <w:t>)</w:t>
       </w:r>
       <w:r>
-        <w:t xml:space="preserve"> </w:t>
-      </w:r>
-      <w:r>
-        <w:t>Layer</w:t>
-      </w:r>
-    </w:p>
+        <w:t>.</w:t>
+      </w:r>
+    </w:p>
+    <w:p>
+      <w:pPr>
+        <w:pStyle w:val="HTMLPreformatted"/>
+      </w:pPr>
+      <w:r>
+        <w:rPr>
+          <w:b/>
+        </w:rPr>
+        <w:t>name:</w:t>
+      </w:r>
+      <w:r>
+        <w:t xml:space="preserve"> The name of the layer (string).</w:t>
+      </w:r>
+    </w:p>
+    <w:p/>
     <w:p>
       <w:pPr>
         <w:pStyle w:val="Heading4"/>
       </w:pPr>
       <w:r>
-        <w:t>Parameters specified by UI</w:t>
-      </w:r>
-    </w:p>
-    <w:p/>
-    <w:p>
-      <w:pPr>
-        <w:pStyle w:val="HTMLPreformatted"/>
-      </w:pPr>
-      <w:proofErr w:type="spellStart"/>
-      <w:r>
-        <w:rPr>
-          <w:b/>
-        </w:rPr>
-        <w:t>pool_size</w:t>
-      </w:r>
-      <w:proofErr w:type="spellEnd"/>
-      <w:r>
-        <w:rPr>
-          <w:b/>
-        </w:rPr>
-        <w:t>:</w:t>
-      </w:r>
-      <w:r>
-        <w:t xml:space="preserve"> An integer or tuple/list of a single integer,</w:t>
-      </w:r>
-    </w:p>
-    <w:p>
-      <w:pPr>
-        <w:pStyle w:val="HTMLPreformatted"/>
-      </w:pPr>
-      <w:r>
-        <w:t xml:space="preserve">    representing the size of the pooling window</w:t>
-      </w:r>
+        <w:t>Tooltip</w:t>
+      </w:r>
+    </w:p>
+    <w:p>
+      <w:pPr>
+        <w:pStyle w:val="HTMLPreformatted"/>
+      </w:pPr>
+      <w:r>
+        <w:t xml:space="preserve">As described in </w:t>
+      </w:r>
+      <w:hyperlink r:id="rId5" w:tgtFrame="_blank" w:history="1">
+        <w:r>
+          <w:rPr>
+            <w:rStyle w:val="Hyperlink"/>
+          </w:rPr>
+          <w:t>http://arxiv.org/abs/1502.03167.</w:t>
+        </w:r>
+      </w:hyperlink>
+    </w:p>
+    <w:p>
+      <w:pPr>
+        <w:pStyle w:val="HTMLPreformatted"/>
+      </w:pPr>
+      <w:r>
+        <w:t>Normalizes a tensor by `mean` and `variance`, and applies (optionally) a</w:t>
+      </w:r>
+    </w:p>
+    <w:p>
+      <w:pPr>
+        <w:pStyle w:val="HTMLPreformatted"/>
+      </w:pPr>
       <w:bookmarkStart w:id="0" w:name="_GoBack"/>
       <w:bookmarkEnd w:id="0"/>
       <w:r>
-        <w:t>.</w:t>
-      </w:r>
-    </w:p>
-    <w:p>
-      <w:pPr>
-        <w:pStyle w:val="HTMLPreformatted"/>
-      </w:pPr>
-      <w:r>
-        <w:rPr>
-          <w:b/>
-        </w:rPr>
-        <w:t>strides:</w:t>
-      </w:r>
-      <w:r>
-        <w:t xml:space="preserve"> An integer or tuple/list of a single integer, specifying the</w:t>
-      </w:r>
-    </w:p>
-    <w:p>
-      <w:pPr>
-        <w:pStyle w:val="HTMLPreformatted"/>
-      </w:pPr>
-      <w:r>
-        <w:t xml:space="preserve">    strides of the pooling operation.</w:t>
-      </w:r>
-    </w:p>
-    <w:p>
-      <w:pPr>
-        <w:pStyle w:val="HTMLPreformatted"/>
-      </w:pPr>
-      <w:r>
-        <w:rPr>
-          <w:b/>
-        </w:rPr>
-        <w:t>padding:</w:t>
-      </w:r>
-      <w:r>
-        <w:t xml:space="preserve"> A string. The padding method, either 'valid' or 'same'.</w:t>
-      </w:r>
-    </w:p>
-    <w:p>
-      <w:pPr>
-        <w:pStyle w:val="HTMLPreformatted"/>
-      </w:pPr>
-      <w:r>
-        <w:t xml:space="preserve">    Case-insensitive.</w:t>
-      </w:r>
-    </w:p>
-    <w:p>
-      <w:pPr>
-        <w:pStyle w:val="HTMLPreformatted"/>
-      </w:pPr>
-      <w:r>
-        <w:rPr>
-          <w:b/>
-        </w:rPr>
-        <w:t xml:space="preserve">name: </w:t>
-      </w:r>
-      <w:r>
-        <w:t>A string, the name of the layer.</w:t>
-      </w:r>
-    </w:p>
-    <w:p/>
+        <w:t xml:space="preserve">`scale` </w:t>
+      </w:r>
+      <m:oMath>
+        <m:r>
+          <w:rPr>
+            <w:rFonts w:ascii="Cambria Math" w:hAnsi="Cambria Math"/>
+          </w:rPr>
+          <m:t>γ</m:t>
+        </m:r>
+      </m:oMath>
+      <w:r>
+        <w:t xml:space="preserve"> to it, as well as an `offset` </w:t>
+      </w:r>
+      <m:oMath>
+        <m:r>
+          <w:rPr>
+            <w:rFonts w:ascii="Cambria Math" w:hAnsi="Cambria Math"/>
+          </w:rPr>
+          <m:t>β</m:t>
+        </m:r>
+      </m:oMath>
+      <w:r>
+        <w:t>:</w:t>
+      </w:r>
+    </w:p>
+    <w:p>
+      <w:pPr>
+        <w:pStyle w:val="HTMLPreformatted"/>
+      </w:pPr>
+    </w:p>
+    <w:p>
+      <m:oMathPara>
+        <m:oMath>
+          <m:f>
+            <m:fPr>
+              <m:ctrlPr>
+                <w:rPr>
+                  <w:rFonts w:ascii="Cambria Math" w:hAnsi="Cambria Math"/>
+                  <w:i/>
+                </w:rPr>
+              </m:ctrlPr>
+            </m:fPr>
+            <m:num>
+              <m:r>
+                <w:rPr>
+                  <w:rFonts w:ascii="Cambria Math" w:hAnsi="Cambria Math"/>
+                </w:rPr>
+                <m:t>γ</m:t>
+              </m:r>
+              <m:d>
+                <m:dPr>
+                  <m:ctrlPr>
+                    <w:rPr>
+                      <w:rFonts w:ascii="Cambria Math" w:hAnsi="Cambria Math"/>
+                      <w:i/>
+                    </w:rPr>
+                  </m:ctrlPr>
+                </m:dPr>
+                <m:e>
+                  <m:r>
+                    <w:rPr>
+                      <w:rFonts w:ascii="Cambria Math" w:hAnsi="Cambria Math"/>
+                    </w:rPr>
+                    <m:t>x-μ</m:t>
+                  </m:r>
+                </m:e>
+              </m:d>
+            </m:num>
+            <m:den>
+              <m:r>
+                <w:rPr>
+                  <w:rFonts w:ascii="Cambria Math" w:hAnsi="Cambria Math"/>
+                </w:rPr>
+                <m:t>σ+ϵ</m:t>
+              </m:r>
+            </m:den>
+          </m:f>
+          <m:r>
+            <w:rPr>
+              <w:rFonts w:ascii="Cambria Math" w:hAnsi="Cambria Math"/>
+            </w:rPr>
+            <m:t>+β</m:t>
+          </m:r>
+        </m:oMath>
+      </m:oMathPara>
+    </w:p>
+    <w:p/>
+    <w:p/>
+    <w:p>
+      <w:pPr>
+        <w:pStyle w:val="Heading2"/>
+      </w:pPr>
+      <w:r>
+        <w:t>Activation Functions</w:t>
+      </w:r>
+    </w:p>
+    <w:p>
+      <w:pPr>
+        <w:pStyle w:val="Subtitle"/>
+        <w:rPr>
+          <w:rStyle w:val="SubtleEmphasis"/>
+        </w:rPr>
+      </w:pPr>
+      <w:r>
+        <w:rPr>
+          <w:rStyle w:val="SubtleEmphasis"/>
+          <w:b/>
+        </w:rPr>
+        <w:t>Choices</w:t>
+      </w:r>
+      <w:r>
+        <w:rPr>
+          <w:rStyle w:val="SubtleEmphasis"/>
+        </w:rPr>
+        <w:t xml:space="preserve">: </w:t>
+      </w:r>
+      <w:proofErr w:type="spellStart"/>
+      <w:r>
+        <w:rPr>
+          <w:rStyle w:val="SubtleEmphasis"/>
+        </w:rPr>
+        <w:t>ReLU</w:t>
+      </w:r>
+      <w:proofErr w:type="spellEnd"/>
+      <w:r>
+        <w:rPr>
+          <w:rStyle w:val="SubtleEmphasis"/>
+        </w:rPr>
+        <w:t xml:space="preserve">, ReLU6, </w:t>
+      </w:r>
+      <w:proofErr w:type="spellStart"/>
+      <w:r>
+        <w:rPr>
+          <w:rStyle w:val="SubtleEmphasis"/>
+        </w:rPr>
+        <w:t>CReLU</w:t>
+      </w:r>
+      <w:proofErr w:type="spellEnd"/>
+      <w:r>
+        <w:rPr>
+          <w:rStyle w:val="SubtleEmphasis"/>
+        </w:rPr>
+        <w:t xml:space="preserve">, </w:t>
+      </w:r>
+      <w:proofErr w:type="spellStart"/>
+      <w:r>
+        <w:rPr>
+          <w:rStyle w:val="SubtleEmphasis"/>
+        </w:rPr>
+        <w:t>ExpLU</w:t>
+      </w:r>
+      <w:proofErr w:type="spellEnd"/>
+      <w:r>
+        <w:rPr>
+          <w:rStyle w:val="SubtleEmphasis"/>
+        </w:rPr>
+        <w:t xml:space="preserve">, </w:t>
+      </w:r>
+      <w:proofErr w:type="spellStart"/>
+      <w:r>
+        <w:rPr>
+          <w:rStyle w:val="SubtleEmphasis"/>
+        </w:rPr>
+        <w:t>SoftPlus</w:t>
+      </w:r>
+      <w:proofErr w:type="spellEnd"/>
+      <w:r>
+        <w:rPr>
+          <w:rStyle w:val="SubtleEmphasis"/>
+        </w:rPr>
+        <w:t xml:space="preserve">, </w:t>
+      </w:r>
+      <w:proofErr w:type="spellStart"/>
+      <w:r>
+        <w:rPr>
+          <w:rStyle w:val="SubtleEmphasis"/>
+        </w:rPr>
+        <w:t>SoftSign</w:t>
+      </w:r>
+      <w:proofErr w:type="spellEnd"/>
+      <w:r>
+        <w:rPr>
+          <w:rStyle w:val="SubtleEmphasis"/>
+        </w:rPr>
+        <w:t xml:space="preserve">, Sigmoid, </w:t>
+      </w:r>
+      <w:proofErr w:type="spellStart"/>
+      <w:r>
+        <w:rPr>
+          <w:rStyle w:val="SubtleEmphasis"/>
+        </w:rPr>
+        <w:t>Tanh</w:t>
+      </w:r>
+      <w:proofErr w:type="spellEnd"/>
+      <w:r>
+        <w:rPr>
+          <w:rStyle w:val="SubtleEmphasis"/>
+        </w:rPr>
+        <w:t xml:space="preserve">, </w:t>
+      </w:r>
+    </w:p>
+    <w:p/>
+    <w:p/>
+    <w:p/>
+    <w:p/>
+    <w:p>
+      <w:pPr>
+        <w:pStyle w:val="Heading1"/>
+      </w:pPr>
+      <w:r>
+        <w:t xml:space="preserve">Other </w:t>
+      </w:r>
+      <w:proofErr w:type="spellStart"/>
+      <w:r>
+        <w:t>Params</w:t>
+      </w:r>
+      <w:proofErr w:type="spellEnd"/>
+      <w:r>
+        <w:t>:</w:t>
+      </w:r>
+    </w:p>
+    <w:p/>
+    <w:p>
+      <w:pPr>
+        <w:pStyle w:val="Heading2"/>
+      </w:pPr>
+      <w:r>
+        <w:t>Loss Function</w:t>
+      </w:r>
+      <w:r>
+        <w:t xml:space="preserve"> (1 Per Model)</w:t>
+      </w:r>
+    </w:p>
+    <w:p/>
+    <w:p>
+      <w:r>
+        <w:t>Choose 1 of:</w:t>
+      </w:r>
+    </w:p>
     <w:p>
       <w:pPr>
         <w:pStyle w:val="Heading3"/>
-      </w:pPr>
-      <w:r>
-        <w:t>2</w:t>
-      </w:r>
-      <w:r>
-        <w:t xml:space="preserve">d Max Pooling </w:t>
-      </w:r>
-      <w:r>
-        <w:t>(</w:t>
-      </w:r>
-      <w:proofErr w:type="spellStart"/>
-      <w:r>
-        <w:t>MaxPool</w:t>
-      </w:r>
-      <w:proofErr w:type="spellEnd"/>
-      <w:r>
-        <w:t>)</w:t>
-      </w:r>
+        <w:ind w:left="720"/>
+      </w:pPr>
+      <w:r>
+        <w:t xml:space="preserve">Log </w:t>
+      </w:r>
+      <w:r>
+        <w:t>Loss</w:t>
+      </w:r>
+    </w:p>
+    <w:p>
+      <w:pPr>
+        <w:pStyle w:val="Heading3"/>
+        <w:ind w:left="720"/>
+      </w:pPr>
+      <w:r>
+        <w:t>Hinge</w:t>
+      </w:r>
+      <w:r>
+        <w:t xml:space="preserve"> Loss</w:t>
+      </w:r>
+    </w:p>
+    <w:p>
+      <w:pPr>
+        <w:pStyle w:val="Heading3"/>
+        <w:ind w:left="720"/>
+      </w:pPr>
+      <w:r>
+        <w:t xml:space="preserve">Mean Squared Error </w:t>
+      </w:r>
+    </w:p>
+    <w:p>
+      <w:pPr>
+        <w:pStyle w:val="Heading3"/>
+        <w:ind w:left="720"/>
+      </w:pPr>
+      <w:r>
+        <w:t>Absolute Difference</w:t>
+      </w:r>
+    </w:p>
+    <w:p>
+      <w:pPr>
+        <w:pStyle w:val="Heading3"/>
+        <w:ind w:left="720"/>
+      </w:pPr>
+      <w:r>
+        <w:t>Cosine Difference</w:t>
+      </w:r>
+    </w:p>
+    <w:p>
+      <w:pPr>
+        <w:pStyle w:val="Heading3"/>
+        <w:ind w:left="720"/>
+      </w:pPr>
+      <w:r>
+        <w:t xml:space="preserve">Mean </w:t>
+      </w:r>
+      <w:r>
+        <w:t xml:space="preserve">Pairwise </w:t>
+      </w:r>
+      <w:r>
+        <w:t xml:space="preserve">Squared Error </w:t>
+      </w:r>
+    </w:p>
+    <w:p>
+      <w:pPr>
+        <w:pStyle w:val="Heading3"/>
+        <w:ind w:left="720"/>
+      </w:pPr>
+      <w:r>
+        <w:t>Sigmoid Cross Entropy</w:t>
+      </w:r>
+    </w:p>
+    <w:p>
+      <w:pPr>
+        <w:pStyle w:val="Heading3"/>
+        <w:ind w:left="720"/>
+      </w:pPr>
+      <w:proofErr w:type="spellStart"/>
+      <w:r>
+        <w:t>Softmax</w:t>
+      </w:r>
+      <w:proofErr w:type="spellEnd"/>
       <w:r>
         <w:t xml:space="preserve"> </w:t>
       </w:r>
       <w:r>
-        <w:t>Layer</w:t>
+        <w:t>Cross Entropy</w:t>
+      </w:r>
+    </w:p>
+    <w:p>
+      <w:pPr>
+        <w:pStyle w:val="Heading3"/>
+        <w:ind w:left="720"/>
+      </w:pPr>
+      <w:r>
+        <w:t xml:space="preserve">Sparse </w:t>
+      </w:r>
+      <w:proofErr w:type="spellStart"/>
+      <w:r>
+        <w:t>Softmax</w:t>
+      </w:r>
+      <w:proofErr w:type="spellEnd"/>
+      <w:r>
+        <w:t xml:space="preserve"> Cross Entropy</w:t>
+      </w:r>
+    </w:p>
+    <w:p/>
+    <w:p/>
+    <w:p>
+      <w:pPr>
+        <w:pStyle w:val="Heading2"/>
+      </w:pPr>
+      <w:r>
+        <w:t>Optimizers (1 Per Model)</w:t>
+      </w:r>
+    </w:p>
+    <w:p/>
+    <w:p>
+      <w:pPr>
+        <w:pStyle w:val="Heading3"/>
+      </w:pPr>
+      <w:r>
+        <w:t>Gradient Descent</w:t>
       </w:r>
     </w:p>
     <w:p>
@@ -1780,16 +3010,17 @@
         <w:t>Parameters specified by UI</w:t>
       </w:r>
     </w:p>
-    <w:p>
-      <w:pPr>
-        <w:pStyle w:val="HTMLPreformatted"/>
-      </w:pPr>
-      <w:proofErr w:type="spellStart"/>
-      <w:r>
-        <w:rPr>
-          <w:b/>
-        </w:rPr>
-        <w:t>pool_size</w:t>
+    <w:p/>
+    <w:p>
+      <w:pPr>
+        <w:pStyle w:val="HTMLPreformatted"/>
+      </w:pPr>
+      <w:proofErr w:type="spellStart"/>
+      <w:r>
+        <w:rPr>
+          <w:b/>
+        </w:rPr>
+        <w:t>learning_rate</w:t>
       </w:r>
       <w:proofErr w:type="spellEnd"/>
       <w:r>
@@ -1799,143 +3030,112 @@
         <w:t>:</w:t>
       </w:r>
       <w:r>
-        <w:t xml:space="preserve"> An integer or tuple/list of 2 integers: (</w:t>
-      </w:r>
-      <w:proofErr w:type="spellStart"/>
-      <w:r>
-        <w:t>pool_height</w:t>
-      </w:r>
-      <w:proofErr w:type="spellEnd"/>
-      <w:r>
-        <w:t xml:space="preserve">, </w:t>
-      </w:r>
-      <w:proofErr w:type="spellStart"/>
-      <w:r>
-        <w:t>pool_width</w:t>
-      </w:r>
-      <w:proofErr w:type="spellEnd"/>
-      <w:r>
-        <w:t>)</w:t>
-      </w:r>
-    </w:p>
-    <w:p>
-      <w:pPr>
-        <w:pStyle w:val="HTMLPreformatted"/>
-      </w:pPr>
-      <w:r>
-        <w:t xml:space="preserve">    specifying the size of the pooling window.</w:t>
-      </w:r>
-    </w:p>
-    <w:p>
-      <w:pPr>
-        <w:pStyle w:val="HTMLPreformatted"/>
-      </w:pPr>
-      <w:r>
-        <w:t xml:space="preserve">    Can be a single integer to specify the same value for</w:t>
-      </w:r>
-    </w:p>
-    <w:p>
-      <w:pPr>
-        <w:pStyle w:val="HTMLPreformatted"/>
-      </w:pPr>
-      <w:r>
-        <w:t xml:space="preserve">    all spatial dimensions.</w:t>
-      </w:r>
-    </w:p>
-    <w:p>
-      <w:pPr>
-        <w:pStyle w:val="HTMLPreformatted"/>
-      </w:pPr>
-      <w:r>
-        <w:rPr>
-          <w:b/>
-        </w:rPr>
-        <w:t>strides:</w:t>
-      </w:r>
-      <w:r>
-        <w:t xml:space="preserve"> An integer or tuple/list of 2 integers,</w:t>
-      </w:r>
-    </w:p>
-    <w:p>
-      <w:pPr>
-        <w:pStyle w:val="HTMLPreformatted"/>
-      </w:pPr>
-      <w:r>
-        <w:t xml:space="preserve">    specifying the strides of the pooling operation.</w:t>
-      </w:r>
-    </w:p>
-    <w:p>
-      <w:pPr>
-        <w:pStyle w:val="HTMLPreformatted"/>
-      </w:pPr>
-      <w:r>
-        <w:t xml:space="preserve">    Can be a single integer to specify the same value for</w:t>
-      </w:r>
-    </w:p>
-    <w:p>
-      <w:pPr>
-        <w:pStyle w:val="HTMLPreformatted"/>
-      </w:pPr>
-      <w:r>
-        <w:t xml:space="preserve">    all spatial dimensions.</w:t>
-      </w:r>
-    </w:p>
-    <w:p>
-      <w:pPr>
-        <w:pStyle w:val="HTMLPreformatted"/>
-      </w:pPr>
-      <w:r>
-        <w:rPr>
-          <w:b/>
-        </w:rPr>
-        <w:t>padding:</w:t>
-      </w:r>
-      <w:r>
-        <w:t xml:space="preserve"> A string. The padding method, either 'valid' or 'same'.</w:t>
-      </w:r>
-    </w:p>
-    <w:p>
-      <w:pPr>
-        <w:pStyle w:val="HTMLPreformatted"/>
-      </w:pPr>
-      <w:r>
-        <w:t xml:space="preserve">    Case-insensitive.</w:t>
-      </w:r>
-    </w:p>
-    <w:p>
-      <w:pPr>
-        <w:pStyle w:val="HTMLPreformatted"/>
-      </w:pPr>
-      <w:r>
-        <w:rPr>
-          <w:b/>
-        </w:rPr>
-        <w:t xml:space="preserve">name: </w:t>
-      </w:r>
-      <w:r>
-        <w:t>A string, the name of the layer.</w:t>
-      </w:r>
-    </w:p>
+        <w:t xml:space="preserve"> A Tensor or a </w:t>
+      </w:r>
+      <w:proofErr w:type="gramStart"/>
+      <w:r>
+        <w:t>floating point</w:t>
+      </w:r>
+      <w:proofErr w:type="gramEnd"/>
+      <w:r>
+        <w:t xml:space="preserve"> value.  The learning</w:t>
+      </w:r>
+    </w:p>
+    <w:p>
+      <w:pPr>
+        <w:pStyle w:val="HTMLPreformatted"/>
+      </w:pPr>
+      <w:r>
+        <w:t xml:space="preserve">    rate to use.</w:t>
+      </w:r>
+    </w:p>
+    <w:p>
+      <w:pPr>
+        <w:pStyle w:val="HTMLPreformatted"/>
+      </w:pPr>
+      <w:proofErr w:type="spellStart"/>
+      <w:r>
+        <w:rPr>
+          <w:b/>
+        </w:rPr>
+        <w:t>use_locking</w:t>
+      </w:r>
+      <w:proofErr w:type="spellEnd"/>
+      <w:r>
+        <w:rPr>
+          <w:b/>
+        </w:rPr>
+        <w:t>:</w:t>
+      </w:r>
+      <w:r>
+        <w:t xml:space="preserve"> If True use locks for update operations.</w:t>
+      </w:r>
+    </w:p>
+    <w:p>
+      <w:pPr>
+        <w:pStyle w:val="HTMLPreformatted"/>
+      </w:pPr>
+      <w:r>
+        <w:rPr>
+          <w:b/>
+        </w:rPr>
+        <w:t>name:</w:t>
+      </w:r>
+      <w:r>
+        <w:t xml:space="preserve"> Optional name prefix for the operations created when applying</w:t>
+      </w:r>
+    </w:p>
+    <w:p>
+      <w:pPr>
+        <w:pStyle w:val="HTMLPreformatted"/>
+      </w:pPr>
+      <w:r>
+        <w:t xml:space="preserve">    gradients. Defaults to "</w:t>
+      </w:r>
+      <w:proofErr w:type="spellStart"/>
+      <w:r>
+        <w:t>GradientDescent</w:t>
+      </w:r>
+      <w:proofErr w:type="spellEnd"/>
+      <w:r>
+        <w:t>".</w:t>
+      </w:r>
+    </w:p>
+    <w:p/>
+    <w:p>
+      <w:pPr>
+        <w:pStyle w:val="Heading4"/>
+      </w:pPr>
+      <w:r>
+        <w:t>Tooltip:</w:t>
+      </w:r>
+    </w:p>
+    <w:p>
+      <w:pPr>
+        <w:pStyle w:val="HTMLPreformatted"/>
+      </w:pPr>
+      <w:r>
+        <w:t>Optimizer that implements the gradient descent algorithm.</w:t>
+      </w:r>
+    </w:p>
+    <w:p/>
     <w:p>
       <w:pPr>
         <w:pStyle w:val="Heading3"/>
       </w:pPr>
-      <w:r>
-        <w:t>3d Max Pooling</w:t>
-      </w:r>
-      <w:r>
-        <w:t xml:space="preserve"> (</w:t>
-      </w:r>
-      <w:proofErr w:type="spellStart"/>
-      <w:r>
-        <w:t>MaxPool</w:t>
-      </w:r>
-      <w:proofErr w:type="spellEnd"/>
-      <w:r>
-        <w:t>)</w:t>
-      </w:r>
-      <w:r>
-        <w:t xml:space="preserve"> Layer</w:t>
+      <w:proofErr w:type="spellStart"/>
+      <w:r>
+        <w:t>Adad</w:t>
+      </w:r>
+      <w:r>
+        <w:t>elta</w:t>
+      </w:r>
+      <w:proofErr w:type="spellEnd"/>
+      <w:r>
+        <w:t xml:space="preserve"> Optimizer</w:t>
+      </w:r>
+      <w:r>
+        <w:t xml:space="preserve"> </w:t>
       </w:r>
     </w:p>
     <w:p>
@@ -1956,7 +3156,7 @@
         <w:rPr>
           <w:b/>
         </w:rPr>
-        <w:t>pool_size</w:t>
+        <w:t>learning_rate</w:t>
       </w:r>
       <w:proofErr w:type="spellEnd"/>
       <w:r>
@@ -1966,123 +3166,89 @@
         <w:t>:</w:t>
       </w:r>
       <w:r>
-        <w:t xml:space="preserve"> An integer or tuple/list of 3 integers:</w:t>
-      </w:r>
-    </w:p>
-    <w:p>
-      <w:pPr>
-        <w:pStyle w:val="HTMLPreformatted"/>
-      </w:pPr>
-      <w:r>
-        <w:t xml:space="preserve">    (</w:t>
-      </w:r>
-      <w:proofErr w:type="spellStart"/>
-      <w:r>
-        <w:t>pool_depth</w:t>
-      </w:r>
-      <w:proofErr w:type="spellEnd"/>
-      <w:r>
-        <w:t xml:space="preserve">, </w:t>
-      </w:r>
-      <w:proofErr w:type="spellStart"/>
-      <w:r>
-        <w:t>pool_height</w:t>
-      </w:r>
-      <w:proofErr w:type="spellEnd"/>
-      <w:r>
-        <w:t xml:space="preserve">, </w:t>
-      </w:r>
-      <w:proofErr w:type="spellStart"/>
-      <w:r>
-        <w:t>pool_width</w:t>
-      </w:r>
-      <w:proofErr w:type="spellEnd"/>
-      <w:r>
-        <w:t>)</w:t>
-      </w:r>
-    </w:p>
-    <w:p>
-      <w:pPr>
-        <w:pStyle w:val="HTMLPreformatted"/>
-      </w:pPr>
-      <w:r>
-        <w:t xml:space="preserve">    specifying the size of the pooling window.</w:t>
-      </w:r>
-    </w:p>
-    <w:p>
-      <w:pPr>
-        <w:pStyle w:val="HTMLPreformatted"/>
-      </w:pPr>
-      <w:r>
-        <w:t xml:space="preserve">    Can be a single integer to specify the same value for</w:t>
-      </w:r>
-    </w:p>
-    <w:p>
-      <w:pPr>
-        <w:pStyle w:val="HTMLPreformatted"/>
-      </w:pPr>
-      <w:r>
-        <w:t xml:space="preserve">    all spatial dimensions.</w:t>
-      </w:r>
-    </w:p>
-    <w:p>
-      <w:pPr>
-        <w:pStyle w:val="HTMLPreformatted"/>
-      </w:pPr>
-      <w:r>
-        <w:rPr>
-          <w:b/>
-        </w:rPr>
-        <w:t>strides:</w:t>
-      </w:r>
-      <w:r>
-        <w:t xml:space="preserve"> An integer or tuple/list of 3 integers,</w:t>
-      </w:r>
-    </w:p>
-    <w:p>
-      <w:pPr>
-        <w:pStyle w:val="HTMLPreformatted"/>
-      </w:pPr>
-      <w:r>
-        <w:t xml:space="preserve">    specifying the strides of the pooling operation.</w:t>
-      </w:r>
-    </w:p>
-    <w:p>
-      <w:pPr>
-        <w:pStyle w:val="HTMLPreformatted"/>
-      </w:pPr>
-      <w:r>
-        <w:t xml:space="preserve">    Can be a single integer to specify the same value for</w:t>
-      </w:r>
-    </w:p>
-    <w:p>
-      <w:pPr>
-        <w:pStyle w:val="HTMLPreformatted"/>
-      </w:pPr>
-      <w:r>
-        <w:t xml:space="preserve">    all spatial dimensions.</w:t>
-      </w:r>
-    </w:p>
-    <w:p>
-      <w:pPr>
-        <w:pStyle w:val="HTMLPreformatted"/>
-      </w:pPr>
-      <w:r>
-        <w:rPr>
-          <w:b/>
-        </w:rPr>
-        <w:t>padding:</w:t>
-      </w:r>
-      <w:r>
-        <w:t xml:space="preserve"> A string. The padding method, either 'valid' or 'same'.</w:t>
-      </w:r>
-    </w:p>
-    <w:p>
-      <w:pPr>
-        <w:pStyle w:val="HTMLPreformatted"/>
-      </w:pPr>
-      <w:r>
-        <w:t xml:space="preserve">    Case-insensitive.</w:t>
+        <w:t xml:space="preserve"> A `Tensor` or a </w:t>
+      </w:r>
+      <w:proofErr w:type="gramStart"/>
+      <w:r>
+        <w:t>floating point</w:t>
+      </w:r>
+      <w:proofErr w:type="gramEnd"/>
+      <w:r>
+        <w:t xml:space="preserve"> value. The learning rate.</w:t>
+      </w:r>
+    </w:p>
+    <w:p>
+      <w:pPr>
+        <w:pStyle w:val="HTMLPreformatted"/>
+      </w:pPr>
+      <w:r>
+        <w:rPr>
+          <w:b/>
+        </w:rPr>
+        <w:t>rho:</w:t>
+      </w:r>
+      <w:r>
+        <w:t xml:space="preserve"> A `Tensor` or a </w:t>
+      </w:r>
+      <w:proofErr w:type="gramStart"/>
+      <w:r>
+        <w:t>floating point</w:t>
+      </w:r>
+      <w:proofErr w:type="gramEnd"/>
+      <w:r>
+        <w:t xml:space="preserve"> value. The decay rate.</w:t>
+      </w:r>
+    </w:p>
+    <w:p>
+      <w:pPr>
+        <w:pStyle w:val="HTMLPreformatted"/>
+      </w:pPr>
+      <w:r>
+        <w:rPr>
+          <w:b/>
+        </w:rPr>
+        <w:t>epsilon:</w:t>
+      </w:r>
+      <w:r>
+        <w:t xml:space="preserve"> A `Tensor` or a </w:t>
+      </w:r>
+      <w:proofErr w:type="gramStart"/>
+      <w:r>
+        <w:t>floating point</w:t>
+      </w:r>
+      <w:proofErr w:type="gramEnd"/>
+      <w:r>
+        <w:t xml:space="preserve"> value.  A constant epsilon used</w:t>
+      </w:r>
+    </w:p>
+    <w:p>
+      <w:pPr>
+        <w:pStyle w:val="HTMLPreformatted"/>
+      </w:pPr>
+      <w:r>
+        <w:t xml:space="preserve">           to better conditioning the grad update.</w:t>
+      </w:r>
+    </w:p>
+    <w:p>
+      <w:pPr>
+        <w:pStyle w:val="HTMLPreformatted"/>
+      </w:pPr>
+      <w:proofErr w:type="spellStart"/>
+      <w:r>
+        <w:rPr>
+          <w:b/>
+        </w:rPr>
+        <w:t>use_locking</w:t>
+      </w:r>
+      <w:proofErr w:type="spellEnd"/>
+      <w:r>
+        <w:rPr>
+          <w:b/>
+        </w:rPr>
+        <w:t>:</w:t>
+      </w:r>
+      <w:r>
+        <w:t xml:space="preserve"> If `True` use locks for update operations.</w:t>
       </w:r>
     </w:p>
     <w:p>
@@ -2096,901 +3262,68 @@
         <w:t>name:</w:t>
       </w:r>
       <w:r>
-        <w:t xml:space="preserve"> A string, the name of the layer.</w:t>
-      </w:r>
-    </w:p>
-    <w:p/>
-    <w:p/>
-    <w:p>
-      <w:pPr>
-        <w:pStyle w:val="Heading2"/>
-      </w:pPr>
-      <w:r>
-        <w:t>Other</w:t>
-      </w:r>
-      <w:r>
-        <w:t xml:space="preserve"> </w:t>
-      </w:r>
-      <w:r>
-        <w:t>Layers</w:t>
-      </w:r>
-    </w:p>
-    <w:p/>
-    <w:p>
-      <w:pPr>
-        <w:pStyle w:val="Heading3"/>
-      </w:pPr>
-      <w:r>
-        <w:t>Fully Connected (</w:t>
-      </w:r>
-      <w:r>
-        <w:t>Dense</w:t>
-      </w:r>
-      <w:r>
-        <w:t>)</w:t>
-      </w:r>
-      <w:r>
-        <w:t xml:space="preserve"> Layer</w:t>
-      </w:r>
-    </w:p>
+        <w:t xml:space="preserve"> Optional name prefix for the operations created when applying</w:t>
+      </w:r>
+    </w:p>
+    <w:p>
+      <w:pPr>
+        <w:pStyle w:val="HTMLPreformatted"/>
+      </w:pPr>
+      <w:r>
+        <w:t xml:space="preserve">    gradients.  Defaults to "</w:t>
+      </w:r>
+      <w:proofErr w:type="spellStart"/>
+      <w:r>
+        <w:t>Adadelta</w:t>
+      </w:r>
+      <w:proofErr w:type="spellEnd"/>
+      <w:r>
+        <w:t>".</w:t>
+      </w:r>
+    </w:p>
+    <w:p/>
     <w:p>
       <w:pPr>
         <w:pStyle w:val="Heading4"/>
       </w:pPr>
       <w:r>
-        <w:t>Parameters specified by UI</w:t>
-      </w:r>
-    </w:p>
-    <w:p/>
-    <w:p>
-      <w:pPr>
-        <w:pStyle w:val="HTMLPreformatted"/>
-      </w:pPr>
-      <w:r>
-        <w:rPr>
-          <w:b/>
-        </w:rPr>
-        <w:t>units:</w:t>
-      </w:r>
-      <w:r>
-        <w:t xml:space="preserve"> Integer or Long, dimensionality of the output space.</w:t>
-      </w:r>
-    </w:p>
-    <w:p>
-      <w:pPr>
-        <w:pStyle w:val="HTMLPreformatted"/>
-      </w:pPr>
-      <w:r>
-        <w:rPr>
-          <w:b/>
-        </w:rPr>
-        <w:t>activation:</w:t>
-      </w:r>
-      <w:r>
-        <w:t xml:space="preserve"> Activation function (callable). Set it to None to maintain a</w:t>
-      </w:r>
-    </w:p>
-    <w:p>
-      <w:pPr>
-        <w:pStyle w:val="HTMLPreformatted"/>
-      </w:pPr>
-      <w:r>
-        <w:t xml:space="preserve">    linear activation.</w:t>
-      </w:r>
-      <w:r>
-        <w:t xml:space="preserve"> </w:t>
-      </w:r>
-      <w:r>
-        <w:tab/>
-      </w:r>
-      <w:r>
-        <w:rPr>
-          <w:b/>
-          <w:i/>
-          <w:color w:val="0070C0"/>
-        </w:rPr>
-        <w:t>(See Activation Below)</w:t>
-      </w:r>
-    </w:p>
-    <w:p>
-      <w:pPr>
-        <w:pStyle w:val="HTMLPreformatted"/>
-      </w:pPr>
-      <w:proofErr w:type="spellStart"/>
-      <w:r>
-        <w:rPr>
-          <w:b/>
-        </w:rPr>
-        <w:t>use_bias</w:t>
-      </w:r>
-      <w:proofErr w:type="spellEnd"/>
-      <w:r>
-        <w:rPr>
-          <w:b/>
-        </w:rPr>
-        <w:t>:</w:t>
-      </w:r>
-      <w:r>
-        <w:t xml:space="preserve"> Boolean, whether the layer uses a bias.</w:t>
-      </w:r>
-    </w:p>
-    <w:p>
-      <w:pPr>
-        <w:pStyle w:val="HTMLPreformatted"/>
-      </w:pPr>
-      <w:r>
-        <w:rPr>
-          <w:b/>
-        </w:rPr>
-        <w:t>name:</w:t>
-      </w:r>
-      <w:r>
-        <w:t xml:space="preserve"> String, the name of the layer.</w:t>
-      </w:r>
-    </w:p>
-    <w:p>
-      <w:pPr>
-        <w:pStyle w:val="HTMLPreformatted"/>
-      </w:pPr>
-      <w:r>
-        <w:rPr>
-          <w:b/>
-        </w:rPr>
-        <w:t>reuse:</w:t>
-      </w:r>
-      <w:r>
-        <w:t xml:space="preserve"> Boolean, whether to reuse the weights of a previous layer</w:t>
-      </w:r>
-    </w:p>
-    <w:p>
-      <w:pPr>
-        <w:pStyle w:val="HTMLPreformatted"/>
-      </w:pPr>
-      <w:r>
-        <w:t xml:space="preserve">    by the same name.</w:t>
-      </w:r>
-    </w:p>
-    <w:p>
-      <w:pPr>
-        <w:pStyle w:val="HTMLPreformatted"/>
-      </w:pPr>
-    </w:p>
-    <w:p>
-      <w:pPr>
-        <w:pStyle w:val="Heading4"/>
-      </w:pPr>
-      <w:r>
-        <w:t>Tooltip</w:t>
-      </w:r>
-    </w:p>
-    <w:p>
-      <w:pPr>
-        <w:pStyle w:val="HTMLPreformatted"/>
-      </w:pPr>
-      <w:r>
-        <w:t>Functional interface for the densely-connected layer.</w:t>
-      </w:r>
-    </w:p>
-    <w:p>
-      <w:pPr>
-        <w:pStyle w:val="HTMLPreformatted"/>
-      </w:pPr>
-      <w:r>
-        <w:t>This layer implements the operation:</w:t>
-      </w:r>
-    </w:p>
-    <w:p>
-      <w:pPr>
-        <w:pStyle w:val="HTMLPreformatted"/>
-      </w:pPr>
-      <w:r>
-        <w:t xml:space="preserve">`outputs = </w:t>
-      </w:r>
+        <w:t>Tooltip:</w:t>
+      </w:r>
+    </w:p>
+    <w:p>
+      <w:pPr>
+        <w:pStyle w:val="HTMLPreformatted"/>
+      </w:pPr>
+      <w:r>
+        <w:t xml:space="preserve">Optimizer that implements the </w:t>
+      </w:r>
+      <w:proofErr w:type="spellStart"/>
+      <w:r>
+        <w:t>Adadelta</w:t>
+      </w:r>
+      <w:proofErr w:type="spellEnd"/>
+      <w:r>
+        <w:t xml:space="preserve"> algorithm.</w:t>
+      </w:r>
+    </w:p>
+    <w:p>
+      <w:pPr>
+        <w:pStyle w:val="HTMLPreformatted"/>
+      </w:pPr>
+      <w:r>
+        <w:t xml:space="preserve">See [M. D. </w:t>
+      </w:r>
+      <w:proofErr w:type="spellStart"/>
       <w:proofErr w:type="gramStart"/>
       <w:r>
-        <w:t>activation(</w:t>
-      </w:r>
-      <w:proofErr w:type="spellStart"/>
+        <w:t>Zeiler</w:t>
+      </w:r>
+      <w:proofErr w:type="spellEnd"/>
+      <w:r>
+        <w:t>](</w:t>
+      </w:r>
       <w:proofErr w:type="gramEnd"/>
       <w:r>
-        <w:t>inputs.kernel</w:t>
-      </w:r>
-      <w:proofErr w:type="spellEnd"/>
-      <w:r>
-        <w:t xml:space="preserve"> + bias)`</w:t>
-      </w:r>
-    </w:p>
-    <w:p>
-      <w:pPr>
-        <w:pStyle w:val="HTMLPreformatted"/>
-      </w:pPr>
-      <w:r>
-        <w:t>Where `activation` is the activation function passed as the `activation`</w:t>
-      </w:r>
-    </w:p>
-    <w:p>
-      <w:pPr>
-        <w:pStyle w:val="HTMLPreformatted"/>
-      </w:pPr>
-      <w:r>
-        <w:t>argument (if not `None`), `kernel` is a weights matrix created by the layer,</w:t>
-      </w:r>
-    </w:p>
-    <w:p>
-      <w:pPr>
-        <w:pStyle w:val="HTMLPreformatted"/>
-      </w:pPr>
-      <w:r>
-        <w:t>and `</w:t>
-      </w:r>
-      <w:proofErr w:type="spellStart"/>
-      <w:r>
-        <w:t>bias`</w:t>
-      </w:r>
-      <w:proofErr w:type="spellEnd"/>
-      <w:r>
-        <w:t xml:space="preserve"> is a bias vector created by the layer</w:t>
-      </w:r>
-    </w:p>
-    <w:p>
-      <w:pPr>
-        <w:pStyle w:val="HTMLPreformatted"/>
-      </w:pPr>
-      <w:r>
-        <w:t>(only if `</w:t>
-      </w:r>
-      <w:proofErr w:type="spellStart"/>
-      <w:r>
-        <w:t>use_bias</w:t>
-      </w:r>
-      <w:proofErr w:type="spellEnd"/>
-      <w:r>
-        <w:t>` is `True`).</w:t>
-      </w:r>
-    </w:p>
-    <w:p>
-      <w:pPr>
-        <w:pStyle w:val="HTMLPreformatted"/>
-      </w:pPr>
-    </w:p>
-    <w:p/>
-    <w:p>
-      <w:pPr>
-        <w:pStyle w:val="Heading3"/>
-      </w:pPr>
-      <w:r>
-        <w:t>Dropout</w:t>
-      </w:r>
-      <w:r>
-        <w:t xml:space="preserve"> (</w:t>
-      </w:r>
-      <w:r>
-        <w:t>Drop</w:t>
-      </w:r>
-      <w:r>
-        <w:t>) Layer</w:t>
-      </w:r>
-    </w:p>
-    <w:p>
-      <w:pPr>
-        <w:pStyle w:val="Heading4"/>
-      </w:pPr>
-      <w:r>
-        <w:t>Parameters specified by UI</w:t>
-      </w:r>
-    </w:p>
-    <w:p/>
-    <w:p>
-      <w:pPr>
-        <w:pStyle w:val="HTMLPreformatted"/>
-      </w:pPr>
-      <w:r>
-        <w:rPr>
-          <w:b/>
-        </w:rPr>
-        <w:t>rate:</w:t>
-      </w:r>
-      <w:r>
-        <w:t xml:space="preserve"> The dropout rate, between 0 and 1. E.g. "rate=0.1" would drop out</w:t>
-      </w:r>
-    </w:p>
-    <w:p>
-      <w:pPr>
-        <w:pStyle w:val="HTMLPreformatted"/>
-      </w:pPr>
-      <w:r>
-        <w:t xml:space="preserve">    10% of input units.</w:t>
-      </w:r>
-    </w:p>
-    <w:p>
-      <w:pPr>
-        <w:pStyle w:val="HTMLPreformatted"/>
-      </w:pPr>
-      <w:r>
-        <w:rPr>
-          <w:b/>
-        </w:rPr>
-        <w:t>training:</w:t>
-      </w:r>
-      <w:r>
-        <w:t xml:space="preserve"> Either a Python </w:t>
-      </w:r>
-      <w:proofErr w:type="spellStart"/>
-      <w:r>
-        <w:t>boolean</w:t>
-      </w:r>
-      <w:proofErr w:type="spellEnd"/>
-      <w:r>
-        <w:t xml:space="preserve">, or a </w:t>
-      </w:r>
-      <w:proofErr w:type="spellStart"/>
-      <w:r>
-        <w:t>TensorFlow</w:t>
-      </w:r>
-      <w:proofErr w:type="spellEnd"/>
-      <w:r>
-        <w:t xml:space="preserve"> </w:t>
-      </w:r>
-      <w:proofErr w:type="spellStart"/>
-      <w:r>
-        <w:t>boolean</w:t>
-      </w:r>
-      <w:proofErr w:type="spellEnd"/>
-      <w:r>
-        <w:t xml:space="preserve"> scalar tensor</w:t>
-      </w:r>
-    </w:p>
-    <w:p>
-      <w:pPr>
-        <w:pStyle w:val="HTMLPreformatted"/>
-      </w:pPr>
-      <w:r>
-        <w:t xml:space="preserve">    (e.g. a placeholder). Whether to return the output in training mode</w:t>
-      </w:r>
-    </w:p>
-    <w:p>
-      <w:pPr>
-        <w:pStyle w:val="HTMLPreformatted"/>
-      </w:pPr>
-      <w:r>
-        <w:t xml:space="preserve">    (apply dropout) or in inference mode (return the input untouched).</w:t>
-      </w:r>
-    </w:p>
-    <w:p>
-      <w:pPr>
-        <w:pStyle w:val="HTMLPreformatted"/>
-      </w:pPr>
-      <w:r>
-        <w:rPr>
-          <w:b/>
-        </w:rPr>
-        <w:t>name:</w:t>
-      </w:r>
-      <w:r>
-        <w:t xml:space="preserve"> The name of the layer (string).</w:t>
-      </w:r>
-    </w:p>
-    <w:p/>
-    <w:p>
-      <w:pPr>
-        <w:pStyle w:val="Heading4"/>
-      </w:pPr>
-      <w:r>
-        <w:t>Tooltip</w:t>
-      </w:r>
-    </w:p>
-    <w:p>
-      <w:pPr>
-        <w:pStyle w:val="HTMLPreformatted"/>
-      </w:pPr>
-      <w:r>
-        <w:t>Dropout consists in randomly setting a fraction `rate` of input units to 0</w:t>
-      </w:r>
-    </w:p>
-    <w:p>
-      <w:pPr>
-        <w:pStyle w:val="HTMLPreformatted"/>
-      </w:pPr>
-      <w:r>
-        <w:t>at each update during training time, which helps prevent overfitting.</w:t>
-      </w:r>
-    </w:p>
-    <w:p>
-      <w:pPr>
-        <w:pStyle w:val="HTMLPreformatted"/>
-      </w:pPr>
-      <w:r>
-        <w:t xml:space="preserve">The units that are kept are scaled by `1 / (1 - </w:t>
-      </w:r>
-      <w:proofErr w:type="gramStart"/>
-      <w:r>
-        <w:t>rate)`</w:t>
-      </w:r>
-      <w:proofErr w:type="gramEnd"/>
-      <w:r>
-        <w:t>, so that their</w:t>
-      </w:r>
-    </w:p>
-    <w:p>
-      <w:pPr>
-        <w:pStyle w:val="HTMLPreformatted"/>
-      </w:pPr>
-      <w:r>
-        <w:t>sum is unchanged at training time and inference time.</w:t>
-      </w:r>
-    </w:p>
-    <w:p/>
-    <w:p/>
-    <w:p>
-      <w:pPr>
-        <w:pStyle w:val="Heading2"/>
-      </w:pPr>
-      <w:r>
-        <w:t>Activation Functions</w:t>
-      </w:r>
-    </w:p>
-    <w:p>
-      <w:pPr>
-        <w:pStyle w:val="Subtitle"/>
-        <w:rPr>
-          <w:rStyle w:val="SubtleEmphasis"/>
-        </w:rPr>
-      </w:pPr>
-      <w:r>
-        <w:rPr>
-          <w:rStyle w:val="SubtleEmphasis"/>
-          <w:b/>
-        </w:rPr>
-        <w:t>Choices</w:t>
-      </w:r>
-      <w:r>
-        <w:rPr>
-          <w:rStyle w:val="SubtleEmphasis"/>
-        </w:rPr>
-        <w:t xml:space="preserve">: </w:t>
-      </w:r>
-      <w:proofErr w:type="spellStart"/>
-      <w:r>
-        <w:rPr>
-          <w:rStyle w:val="SubtleEmphasis"/>
-        </w:rPr>
-        <w:t>ReLU</w:t>
-      </w:r>
-      <w:proofErr w:type="spellEnd"/>
-      <w:r>
-        <w:rPr>
-          <w:rStyle w:val="SubtleEmphasis"/>
-        </w:rPr>
-        <w:t xml:space="preserve">, ReLU6, </w:t>
-      </w:r>
-      <w:proofErr w:type="spellStart"/>
-      <w:r>
-        <w:rPr>
-          <w:rStyle w:val="SubtleEmphasis"/>
-        </w:rPr>
-        <w:t>CReLU</w:t>
-      </w:r>
-      <w:proofErr w:type="spellEnd"/>
-      <w:r>
-        <w:rPr>
-          <w:rStyle w:val="SubtleEmphasis"/>
-        </w:rPr>
-        <w:t xml:space="preserve">, </w:t>
-      </w:r>
-      <w:proofErr w:type="spellStart"/>
-      <w:r>
-        <w:rPr>
-          <w:rStyle w:val="SubtleEmphasis"/>
-        </w:rPr>
-        <w:t>ExpLU</w:t>
-      </w:r>
-      <w:proofErr w:type="spellEnd"/>
-      <w:r>
-        <w:rPr>
-          <w:rStyle w:val="SubtleEmphasis"/>
-        </w:rPr>
-        <w:t xml:space="preserve">, </w:t>
-      </w:r>
-      <w:proofErr w:type="spellStart"/>
-      <w:r>
-        <w:rPr>
-          <w:rStyle w:val="SubtleEmphasis"/>
-        </w:rPr>
-        <w:t>SoftPlus</w:t>
-      </w:r>
-      <w:proofErr w:type="spellEnd"/>
-      <w:r>
-        <w:rPr>
-          <w:rStyle w:val="SubtleEmphasis"/>
-        </w:rPr>
-        <w:t xml:space="preserve">, </w:t>
-      </w:r>
-      <w:proofErr w:type="spellStart"/>
-      <w:r>
-        <w:rPr>
-          <w:rStyle w:val="SubtleEmphasis"/>
-        </w:rPr>
-        <w:t>SoftSign</w:t>
-      </w:r>
-      <w:proofErr w:type="spellEnd"/>
-      <w:r>
-        <w:rPr>
-          <w:rStyle w:val="SubtleEmphasis"/>
-        </w:rPr>
-        <w:t xml:space="preserve">, Sigmoid, </w:t>
-      </w:r>
-      <w:proofErr w:type="spellStart"/>
-      <w:r>
-        <w:rPr>
-          <w:rStyle w:val="SubtleEmphasis"/>
-        </w:rPr>
-        <w:t>Tanh</w:t>
-      </w:r>
-      <w:proofErr w:type="spellEnd"/>
-      <w:r>
-        <w:rPr>
-          <w:rStyle w:val="SubtleEmphasis"/>
-        </w:rPr>
-        <w:t xml:space="preserve">, </w:t>
-      </w:r>
-    </w:p>
-    <w:p/>
-    <w:p/>
-    <w:p>
-      <w:pPr>
-        <w:pStyle w:val="Heading1"/>
-      </w:pPr>
-      <w:r>
-        <w:t xml:space="preserve">Other </w:t>
-      </w:r>
-      <w:proofErr w:type="spellStart"/>
-      <w:r>
-        <w:t>Params</w:t>
-      </w:r>
-      <w:proofErr w:type="spellEnd"/>
-      <w:r>
-        <w:t>:</w:t>
-      </w:r>
-    </w:p>
-    <w:p>
-      <w:pPr>
-        <w:pStyle w:val="Heading2"/>
-      </w:pPr>
-      <w:r>
-        <w:t>Optimizers (1 Per Model)</w:t>
-      </w:r>
-    </w:p>
-    <w:p/>
-    <w:p>
-      <w:pPr>
-        <w:pStyle w:val="Heading3"/>
-      </w:pPr>
-      <w:r>
-        <w:t>Gradient Descent</w:t>
-      </w:r>
-    </w:p>
-    <w:p>
-      <w:pPr>
-        <w:pStyle w:val="Heading4"/>
-      </w:pPr>
-      <w:r>
-        <w:t>Parameters specified by UI</w:t>
-      </w:r>
-    </w:p>
-    <w:p/>
-    <w:p>
-      <w:pPr>
-        <w:pStyle w:val="HTMLPreformatted"/>
-      </w:pPr>
-      <w:proofErr w:type="spellStart"/>
-      <w:r>
-        <w:rPr>
-          <w:b/>
-        </w:rPr>
-        <w:t>learning_rate</w:t>
-      </w:r>
-      <w:proofErr w:type="spellEnd"/>
-      <w:r>
-        <w:rPr>
-          <w:b/>
-        </w:rPr>
-        <w:t>:</w:t>
-      </w:r>
-      <w:r>
-        <w:t xml:space="preserve"> A Tensor or a </w:t>
-      </w:r>
-      <w:proofErr w:type="gramStart"/>
-      <w:r>
-        <w:t>floating point</w:t>
-      </w:r>
-      <w:proofErr w:type="gramEnd"/>
-      <w:r>
-        <w:t xml:space="preserve"> value.  The learning</w:t>
-      </w:r>
-    </w:p>
-    <w:p>
-      <w:pPr>
-        <w:pStyle w:val="HTMLPreformatted"/>
-      </w:pPr>
-      <w:r>
-        <w:t xml:space="preserve">    rate to use.</w:t>
-      </w:r>
-    </w:p>
-    <w:p>
-      <w:pPr>
-        <w:pStyle w:val="HTMLPreformatted"/>
-      </w:pPr>
-      <w:proofErr w:type="spellStart"/>
-      <w:r>
-        <w:rPr>
-          <w:b/>
-        </w:rPr>
-        <w:t>use_locking</w:t>
-      </w:r>
-      <w:proofErr w:type="spellEnd"/>
-      <w:r>
-        <w:rPr>
-          <w:b/>
-        </w:rPr>
-        <w:t>:</w:t>
-      </w:r>
-      <w:r>
-        <w:t xml:space="preserve"> If True use locks for update operations.</w:t>
-      </w:r>
-    </w:p>
-    <w:p>
-      <w:pPr>
-        <w:pStyle w:val="HTMLPreformatted"/>
-      </w:pPr>
-      <w:r>
-        <w:rPr>
-          <w:b/>
-        </w:rPr>
-        <w:t>name:</w:t>
-      </w:r>
-      <w:r>
-        <w:t xml:space="preserve"> Optional name prefix for the operations created when applying</w:t>
-      </w:r>
-    </w:p>
-    <w:p>
-      <w:pPr>
-        <w:pStyle w:val="HTMLPreformatted"/>
-      </w:pPr>
-      <w:r>
-        <w:t xml:space="preserve">    gradients. Defaults to "</w:t>
-      </w:r>
-      <w:proofErr w:type="spellStart"/>
-      <w:r>
-        <w:t>GradientDescent</w:t>
-      </w:r>
-      <w:proofErr w:type="spellEnd"/>
-      <w:r>
-        <w:t>".</w:t>
-      </w:r>
-    </w:p>
-    <w:p/>
-    <w:p>
-      <w:pPr>
-        <w:pStyle w:val="Heading4"/>
-      </w:pPr>
-      <w:r>
-        <w:t>Tooltip:</w:t>
-      </w:r>
-    </w:p>
-    <w:p>
-      <w:pPr>
-        <w:pStyle w:val="HTMLPreformatted"/>
-      </w:pPr>
-      <w:r>
-        <w:t>Optimizer that implements the gradient descent algorithm.</w:t>
-      </w:r>
-    </w:p>
-    <w:p/>
-    <w:p>
-      <w:pPr>
-        <w:pStyle w:val="Heading3"/>
-      </w:pPr>
-      <w:proofErr w:type="spellStart"/>
-      <w:r>
-        <w:t>Adad</w:t>
-      </w:r>
-      <w:r>
-        <w:t>elta</w:t>
-      </w:r>
-      <w:proofErr w:type="spellEnd"/>
-      <w:r>
-        <w:t xml:space="preserve"> Optimizer</w:t>
-      </w:r>
-      <w:r>
-        <w:t xml:space="preserve"> </w:t>
-      </w:r>
-    </w:p>
-    <w:p>
-      <w:pPr>
-        <w:pStyle w:val="Heading4"/>
-      </w:pPr>
-      <w:r>
-        <w:t>Parameters specified by UI</w:t>
-      </w:r>
-    </w:p>
-    <w:p/>
-    <w:p>
-      <w:pPr>
-        <w:pStyle w:val="HTMLPreformatted"/>
-      </w:pPr>
-      <w:proofErr w:type="spellStart"/>
-      <w:r>
-        <w:rPr>
-          <w:b/>
-        </w:rPr>
-        <w:t>learning_rate</w:t>
-      </w:r>
-      <w:proofErr w:type="spellEnd"/>
-      <w:r>
-        <w:rPr>
-          <w:b/>
-        </w:rPr>
-        <w:t>:</w:t>
-      </w:r>
-      <w:r>
-        <w:t xml:space="preserve"> A `Tensor` or a </w:t>
-      </w:r>
-      <w:proofErr w:type="gramStart"/>
-      <w:r>
-        <w:t>floating point</w:t>
-      </w:r>
-      <w:proofErr w:type="gramEnd"/>
-      <w:r>
-        <w:t xml:space="preserve"> value. The learning rate.</w:t>
-      </w:r>
-    </w:p>
-    <w:p>
-      <w:pPr>
-        <w:pStyle w:val="HTMLPreformatted"/>
-      </w:pPr>
-      <w:r>
-        <w:rPr>
-          <w:b/>
-        </w:rPr>
-        <w:t>rho:</w:t>
-      </w:r>
-      <w:r>
-        <w:t xml:space="preserve"> A `Tensor` or a </w:t>
-      </w:r>
-      <w:proofErr w:type="gramStart"/>
-      <w:r>
-        <w:t>floating point</w:t>
-      </w:r>
-      <w:proofErr w:type="gramEnd"/>
-      <w:r>
-        <w:t xml:space="preserve"> value. The decay rate.</w:t>
-      </w:r>
-    </w:p>
-    <w:p>
-      <w:pPr>
-        <w:pStyle w:val="HTMLPreformatted"/>
-      </w:pPr>
-      <w:r>
-        <w:rPr>
-          <w:b/>
-        </w:rPr>
-        <w:t>epsilon:</w:t>
-      </w:r>
-      <w:r>
-        <w:t xml:space="preserve"> A `Tensor` or a </w:t>
-      </w:r>
-      <w:proofErr w:type="gramStart"/>
-      <w:r>
-        <w:t>floating point</w:t>
-      </w:r>
-      <w:proofErr w:type="gramEnd"/>
-      <w:r>
-        <w:t xml:space="preserve"> value.  A constant epsilon used</w:t>
-      </w:r>
-    </w:p>
-    <w:p>
-      <w:pPr>
-        <w:pStyle w:val="HTMLPreformatted"/>
-      </w:pPr>
-      <w:r>
-        <w:t xml:space="preserve">           to better conditioning the grad update.</w:t>
-      </w:r>
-    </w:p>
-    <w:p>
-      <w:pPr>
-        <w:pStyle w:val="HTMLPreformatted"/>
-      </w:pPr>
-      <w:proofErr w:type="spellStart"/>
-      <w:r>
-        <w:rPr>
-          <w:b/>
-        </w:rPr>
-        <w:t>use_locking</w:t>
-      </w:r>
-      <w:proofErr w:type="spellEnd"/>
-      <w:r>
-        <w:rPr>
-          <w:b/>
-        </w:rPr>
-        <w:t>:</w:t>
-      </w:r>
-      <w:r>
-        <w:t xml:space="preserve"> If `True` use locks for update operations.</w:t>
-      </w:r>
-    </w:p>
-    <w:p>
-      <w:pPr>
-        <w:pStyle w:val="HTMLPreformatted"/>
-      </w:pPr>
-      <w:r>
-        <w:rPr>
-          <w:b/>
-        </w:rPr>
-        <w:t>name:</w:t>
-      </w:r>
-      <w:r>
-        <w:t xml:space="preserve"> Optional name prefix for the operations created when applying</w:t>
-      </w:r>
-    </w:p>
-    <w:p>
-      <w:pPr>
-        <w:pStyle w:val="HTMLPreformatted"/>
-      </w:pPr>
-      <w:r>
-        <w:t xml:space="preserve">    gradients.  Defaults to "</w:t>
-      </w:r>
-      <w:proofErr w:type="spellStart"/>
-      <w:r>
-        <w:t>Adadelta</w:t>
-      </w:r>
-      <w:proofErr w:type="spellEnd"/>
-      <w:r>
-        <w:t>".</w:t>
-      </w:r>
-    </w:p>
-    <w:p/>
-    <w:p>
-      <w:pPr>
-        <w:pStyle w:val="Heading4"/>
-      </w:pPr>
-      <w:r>
-        <w:t>Tooltip:</w:t>
-      </w:r>
-    </w:p>
-    <w:p>
-      <w:pPr>
-        <w:pStyle w:val="HTMLPreformatted"/>
-      </w:pPr>
-      <w:r>
-        <w:t xml:space="preserve">Optimizer that implements the </w:t>
-      </w:r>
-      <w:proofErr w:type="spellStart"/>
-      <w:r>
-        <w:t>Adadelta</w:t>
-      </w:r>
-      <w:proofErr w:type="spellEnd"/>
-      <w:r>
-        <w:t xml:space="preserve"> algorithm.</w:t>
-      </w:r>
-    </w:p>
-    <w:p>
-      <w:pPr>
-        <w:pStyle w:val="HTMLPreformatted"/>
-      </w:pPr>
-      <w:r>
-        <w:t xml:space="preserve">See [M. D. </w:t>
-      </w:r>
-      <w:proofErr w:type="spellStart"/>
-      <w:proofErr w:type="gramStart"/>
-      <w:r>
-        <w:t>Zeiler</w:t>
-      </w:r>
-      <w:proofErr w:type="spellEnd"/>
-      <w:r>
-        <w:t>](</w:t>
-      </w:r>
-      <w:proofErr w:type="gramEnd"/>
-      <w:r>
         <w:t>http://arxiv.org/abs/1212.5701)</w:t>
       </w:r>
     </w:p>
@@ -3001,7 +3334,7 @@
       <w:r>
         <w:t>([pdf](</w:t>
       </w:r>
-      <w:hyperlink r:id="rId5" w:history="1">
+      <w:hyperlink r:id="rId6" w:history="1">
         <w:r>
           <w:rPr>
             <w:rStyle w:val="Hyperlink"/>
@@ -3044,11 +3377,20 @@
       </w:pPr>
       <w:proofErr w:type="spellStart"/>
       <w:r>
+        <w:rPr>
+          <w:b/>
+        </w:rPr>
         <w:t>learning_rate</w:t>
       </w:r>
       <w:proofErr w:type="spellEnd"/>
       <w:r>
-        <w:t xml:space="preserve">: A `Tensor` or a </w:t>
+        <w:rPr>
+          <w:b/>
+        </w:rPr>
+        <w:t>:</w:t>
+      </w:r>
+      <w:r>
+        <w:t xml:space="preserve"> A `Tensor` or a </w:t>
       </w:r>
       <w:proofErr w:type="gramStart"/>
       <w:r>
@@ -3063,16 +3405,22 @@
       <w:pPr>
         <w:pStyle w:val="HTMLPreformatted"/>
       </w:pPr>
-      <w:r>
-        <w:t xml:space="preserve">  </w:t>
-      </w:r>
-      <w:proofErr w:type="spellStart"/>
-      <w:r>
+      <w:proofErr w:type="spellStart"/>
+      <w:r>
+        <w:rPr>
+          <w:b/>
+        </w:rPr>
         <w:t>initial_accumulator_value</w:t>
       </w:r>
       <w:proofErr w:type="spellEnd"/>
       <w:r>
-        <w:t>: A floating point value.</w:t>
+        <w:rPr>
+          <w:b/>
+        </w:rPr>
+        <w:t>:</w:t>
+      </w:r>
+      <w:r>
+        <w:t xml:space="preserve"> A floating point value.</w:t>
       </w:r>
     </w:p>
     <w:p>
@@ -3087,11 +3435,11 @@
       <w:pPr>
         <w:pStyle w:val="HTMLPreformatted"/>
       </w:pPr>
-      <w:r>
-        <w:t xml:space="preserve">  </w:t>
-      </w:r>
-      <w:proofErr w:type="spellStart"/>
-      <w:r>
+      <w:proofErr w:type="spellStart"/>
+      <w:r>
+        <w:rPr>
+          <w:b/>
+        </w:rPr>
         <w:t>use_locking</w:t>
       </w:r>
       <w:proofErr w:type="spellEnd"/>
@@ -3104,7 +3452,13 @@
         <w:pStyle w:val="HTMLPreformatted"/>
       </w:pPr>
       <w:r>
-        <w:t xml:space="preserve">  name: Optional name prefix for the operations created when applying</w:t>
+        <w:rPr>
+          <w:b/>
+        </w:rPr>
+        <w:t>name:</w:t>
+      </w:r>
+      <w:r>
+        <w:t xml:space="preserve"> Optional name prefix for the operations created when applying</w:t>
       </w:r>
     </w:p>
     <w:p>
@@ -3187,22 +3541,298 @@
       </w:r>
       <w:proofErr w:type="spellEnd"/>
       <w:r>
-        <w:t xml:space="preserve"> Dual Averaging </w:t>
+        <w:t xml:space="preserve"> Dual Averaging Optimizer (</w:t>
+      </w:r>
+      <w:proofErr w:type="spellStart"/>
+      <w:r>
+        <w:t>AdagradDA</w:t>
+      </w:r>
+      <w:proofErr w:type="spellEnd"/>
+      <w:r>
+        <w:t>)</w:t>
+      </w:r>
+    </w:p>
+    <w:p>
+      <w:pPr>
+        <w:pStyle w:val="Heading4"/>
+      </w:pPr>
+      <w:r>
+        <w:t>Parameters specified by UI</w:t>
+      </w:r>
+    </w:p>
+    <w:p/>
+    <w:p>
+      <w:pPr>
+        <w:pStyle w:val="HTMLPreformatted"/>
+      </w:pPr>
+      <w:proofErr w:type="spellStart"/>
+      <w:r>
+        <w:rPr>
+          <w:b/>
+        </w:rPr>
+        <w:t>learning_rate</w:t>
+      </w:r>
+      <w:proofErr w:type="spellEnd"/>
+      <w:r>
+        <w:rPr>
+          <w:b/>
+        </w:rPr>
+        <w:t>:</w:t>
+      </w:r>
+      <w:r>
+        <w:t xml:space="preserve"> A `Tensor` or a </w:t>
+      </w:r>
+      <w:proofErr w:type="gramStart"/>
+      <w:r>
+        <w:t>floating point</w:t>
+      </w:r>
+      <w:proofErr w:type="gramEnd"/>
+      <w:r>
+        <w:t xml:space="preserve"> value.  The learning rate.</w:t>
+      </w:r>
+    </w:p>
+    <w:p>
+      <w:pPr>
+        <w:pStyle w:val="HTMLPreformatted"/>
+      </w:pPr>
+      <w:proofErr w:type="spellStart"/>
+      <w:r>
+        <w:rPr>
+          <w:b/>
+        </w:rPr>
+        <w:t>initial_gradient_squared_accumulator_value</w:t>
+      </w:r>
+      <w:proofErr w:type="spellEnd"/>
+      <w:r>
+        <w:rPr>
+          <w:b/>
+        </w:rPr>
+        <w:t>:</w:t>
+      </w:r>
+      <w:r>
+        <w:t xml:space="preserve"> A floating point value.</w:t>
+      </w:r>
+    </w:p>
+    <w:p>
+      <w:pPr>
+        <w:pStyle w:val="HTMLPreformatted"/>
+      </w:pPr>
+      <w:r>
+        <w:t xml:space="preserve">    Starting value for the accumulators, must be positive.</w:t>
+      </w:r>
+    </w:p>
+    <w:p>
+      <w:pPr>
+        <w:pStyle w:val="HTMLPreformatted"/>
+      </w:pPr>
+      <w:r>
+        <w:rPr>
+          <w:b/>
+        </w:rPr>
+        <w:t>l1_regularization_strength:</w:t>
+      </w:r>
+      <w:r>
+        <w:t xml:space="preserve"> A float value, must be greater than or</w:t>
+      </w:r>
+    </w:p>
+    <w:p>
+      <w:pPr>
+        <w:pStyle w:val="HTMLPreformatted"/>
+      </w:pPr>
+      <w:r>
+        <w:t xml:space="preserve">    equal to zero.</w:t>
+      </w:r>
+    </w:p>
+    <w:p>
+      <w:pPr>
+        <w:pStyle w:val="HTMLPreformatted"/>
+      </w:pPr>
+      <w:r>
+        <w:rPr>
+          <w:b/>
+        </w:rPr>
+        <w:t>l2_regularization_strength:</w:t>
+      </w:r>
+      <w:r>
+        <w:t xml:space="preserve"> A float value, must be greater than or</w:t>
+      </w:r>
+    </w:p>
+    <w:p>
+      <w:pPr>
+        <w:pStyle w:val="HTMLPreformatted"/>
+      </w:pPr>
+      <w:r>
+        <w:t xml:space="preserve">    equal to zero.</w:t>
+      </w:r>
+    </w:p>
+    <w:p>
+      <w:pPr>
+        <w:pStyle w:val="HTMLPreformatted"/>
+      </w:pPr>
+      <w:proofErr w:type="spellStart"/>
+      <w:r>
+        <w:rPr>
+          <w:b/>
+        </w:rPr>
+        <w:t>use_locking</w:t>
+      </w:r>
+      <w:proofErr w:type="spellEnd"/>
+      <w:r>
+        <w:rPr>
+          <w:b/>
+        </w:rPr>
+        <w:t>:</w:t>
+      </w:r>
+      <w:r>
+        <w:t xml:space="preserve"> If `True` use locks for update operations.</w:t>
+      </w:r>
+    </w:p>
+    <w:p>
+      <w:pPr>
+        <w:pStyle w:val="HTMLPreformatted"/>
+      </w:pPr>
+      <w:r>
+        <w:rPr>
+          <w:b/>
+        </w:rPr>
+        <w:t>name:</w:t>
+      </w:r>
+      <w:r>
+        <w:t xml:space="preserve"> Optional name prefix for the operations created when applying</w:t>
+      </w:r>
+    </w:p>
+    <w:p>
+      <w:pPr>
+        <w:pStyle w:val="HTMLPreformatted"/>
+      </w:pPr>
+      <w:r>
+        <w:t xml:space="preserve">    gradients.  Defaults to "</w:t>
+      </w:r>
+      <w:proofErr w:type="spellStart"/>
+      <w:r>
+        <w:t>AdagradDA</w:t>
+      </w:r>
+      <w:proofErr w:type="spellEnd"/>
+      <w:r>
+        <w:t>".</w:t>
+      </w:r>
+    </w:p>
+    <w:p/>
+    <w:p>
+      <w:pPr>
+        <w:pStyle w:val="Heading4"/>
+      </w:pPr>
+      <w:r>
+        <w:t>Tooltip:</w:t>
+      </w:r>
+    </w:p>
+    <w:p>
+      <w:pPr>
+        <w:pStyle w:val="HTMLPreformatted"/>
+      </w:pPr>
+      <w:proofErr w:type="spellStart"/>
+      <w:r>
+        <w:t>Adagrad</w:t>
+      </w:r>
+      <w:proofErr w:type="spellEnd"/>
+      <w:r>
+        <w:t xml:space="preserve"> Dual Averaging algorithm for sparse linear models.</w:t>
+      </w:r>
+    </w:p>
+    <w:p>
+      <w:pPr>
+        <w:pStyle w:val="HTMLPreformatted"/>
+      </w:pPr>
+      <w:r>
+        <w:t>See this [paper](http://www.jmlr.org/papers/volume12/duchi11a/duchi11a.pdf).</w:t>
+      </w:r>
+    </w:p>
+    <w:p/>
+    <w:p>
+      <w:pPr>
+        <w:pStyle w:val="HTMLPreformatted"/>
+      </w:pPr>
+      <w:r>
+        <w:t>This optimizer takes care of regularization of unseen features in a mini batch</w:t>
+      </w:r>
+      <w:r>
+        <w:t xml:space="preserve"> </w:t>
+      </w:r>
+      <w:r>
+        <w:t>by updating them when they are seen with a closed form update rule that is</w:t>
+      </w:r>
+      <w:r>
+        <w:t xml:space="preserve"> </w:t>
+      </w:r>
+      <w:r>
+        <w:t>equivalent to having updated them on every mini-batch.</w:t>
+      </w:r>
+    </w:p>
+    <w:p>
+      <w:pPr>
+        <w:pStyle w:val="HTMLPreformatted"/>
+      </w:pPr>
+    </w:p>
+    <w:p>
+      <w:pPr>
+        <w:pStyle w:val="HTMLPreformatted"/>
+      </w:pPr>
+      <w:proofErr w:type="spellStart"/>
+      <w:r>
+        <w:t>AdagradDA</w:t>
+      </w:r>
+      <w:proofErr w:type="spellEnd"/>
+      <w:r>
+        <w:t xml:space="preserve"> is typically used when there is a need for large sparsity in the</w:t>
+      </w:r>
+    </w:p>
+    <w:p>
+      <w:pPr>
+        <w:pStyle w:val="HTMLPreformatted"/>
+      </w:pPr>
+      <w:r>
+        <w:t>trained model. This optimizer only guarantees sparsity for linear models. Be</w:t>
+      </w:r>
+    </w:p>
+    <w:p>
+      <w:pPr>
+        <w:pStyle w:val="HTMLPreformatted"/>
+      </w:pPr>
+      <w:r>
+        <w:t xml:space="preserve">careful when using </w:t>
+      </w:r>
+      <w:proofErr w:type="spellStart"/>
+      <w:r>
+        <w:t>AdagradDA</w:t>
+      </w:r>
+      <w:proofErr w:type="spellEnd"/>
+      <w:r>
+        <w:t xml:space="preserve"> for deep networks as it will require careful</w:t>
+      </w:r>
+    </w:p>
+    <w:p>
+      <w:pPr>
+        <w:pStyle w:val="HTMLPreformatted"/>
+      </w:pPr>
+      <w:r>
+        <w:t>initialization of the gradient accumulators for it to train.</w:t>
+      </w:r>
+    </w:p>
+    <w:p/>
+    <w:p/>
+    <w:p>
+      <w:pPr>
+        <w:pStyle w:val="Heading3"/>
+      </w:pPr>
+      <w:r>
+        <w:t>Adam</w:t>
+      </w:r>
+      <w:r>
+        <w:t xml:space="preserve"> </w:t>
       </w:r>
       <w:r>
         <w:t>Optimizer</w:t>
       </w:r>
-      <w:r>
-        <w:t xml:space="preserve"> (</w:t>
-      </w:r>
-      <w:proofErr w:type="spellStart"/>
-      <w:r>
-        <w:t>AdagradDA</w:t>
-      </w:r>
-      <w:proofErr w:type="spellEnd"/>
-      <w:r>
-        <w:t>)</w:t>
-      </w:r>
     </w:p>
     <w:p>
       <w:pPr>
@@ -3232,7 +3862,7 @@
         <w:t>:</w:t>
       </w:r>
       <w:r>
-        <w:t xml:space="preserve"> A `Tensor` or a </w:t>
+        <w:t xml:space="preserve"> A Tensor or a </w:t>
       </w:r>
       <w:proofErr w:type="gramStart"/>
       <w:r>
@@ -3247,12 +3877,70 @@
       <w:pPr>
         <w:pStyle w:val="HTMLPreformatted"/>
       </w:pPr>
-      <w:proofErr w:type="spellStart"/>
-      <w:r>
-        <w:rPr>
-          <w:b/>
-        </w:rPr>
-        <w:t>initial_gradient_squared_accumulator_value</w:t>
+      <w:r>
+        <w:rPr>
+          <w:b/>
+        </w:rPr>
+        <w:t>beta1:</w:t>
+      </w:r>
+      <w:r>
+        <w:t xml:space="preserve"> A float value or a constant float tensor.</w:t>
+      </w:r>
+    </w:p>
+    <w:p>
+      <w:pPr>
+        <w:pStyle w:val="HTMLPreformatted"/>
+      </w:pPr>
+      <w:r>
+        <w:t xml:space="preserve">    The exponential decay rate for the 1st moment estimates.</w:t>
+      </w:r>
+    </w:p>
+    <w:p>
+      <w:pPr>
+        <w:pStyle w:val="HTMLPreformatted"/>
+      </w:pPr>
+      <w:r>
+        <w:rPr>
+          <w:b/>
+        </w:rPr>
+        <w:t>beta2:</w:t>
+      </w:r>
+      <w:r>
+        <w:t xml:space="preserve"> A float value or a constant float tensor.</w:t>
+      </w:r>
+    </w:p>
+    <w:p>
+      <w:pPr>
+        <w:pStyle w:val="HTMLPreformatted"/>
+      </w:pPr>
+      <w:r>
+        <w:t xml:space="preserve">    The exponential decay rate for the 2nd moment estimates.</w:t>
+      </w:r>
+    </w:p>
+    <w:p>
+      <w:pPr>
+        <w:pStyle w:val="HTMLPreformatted"/>
+      </w:pPr>
+      <w:r>
+        <w:rPr>
+          <w:b/>
+        </w:rPr>
+        <w:t>epsilon:</w:t>
+      </w:r>
+      <w:r>
+        <w:t xml:space="preserve"> A small constant for numerical stability.</w:t>
+      </w:r>
+    </w:p>
+    <w:p>
+      <w:pPr>
+        <w:pStyle w:val="HTMLPreformatted"/>
+      </w:pPr>
+      <w:proofErr w:type="spellStart"/>
+      <w:r>
+        <w:rPr>
+          <w:b/>
+        </w:rPr>
+        <w:t>use_locking</w:t>
       </w:r>
       <w:proofErr w:type="spellEnd"/>
       <w:r>
@@ -3262,81 +3950,7 @@
         <w:t>:</w:t>
       </w:r>
       <w:r>
-        <w:t xml:space="preserve"> A floating point value.</w:t>
-      </w:r>
-    </w:p>
-    <w:p>
-      <w:pPr>
-        <w:pStyle w:val="HTMLPreformatted"/>
-      </w:pPr>
-      <w:r>
-        <w:t xml:space="preserve">    Starting value for the accumulators, must be positive.</w:t>
-      </w:r>
-    </w:p>
-    <w:p>
-      <w:pPr>
-        <w:pStyle w:val="HTMLPreformatted"/>
-      </w:pPr>
-      <w:r>
-        <w:rPr>
-          <w:b/>
-        </w:rPr>
-        <w:t>l1_regularization_strength:</w:t>
-      </w:r>
-      <w:r>
-        <w:t xml:space="preserve"> A float value, must be greater than or</w:t>
-      </w:r>
-    </w:p>
-    <w:p>
-      <w:pPr>
-        <w:pStyle w:val="HTMLPreformatted"/>
-      </w:pPr>
-      <w:r>
-        <w:t xml:space="preserve">    equal to zero.</w:t>
-      </w:r>
-    </w:p>
-    <w:p>
-      <w:pPr>
-        <w:pStyle w:val="HTMLPreformatted"/>
-      </w:pPr>
-      <w:r>
-        <w:rPr>
-          <w:b/>
-        </w:rPr>
-        <w:t>l2_regularization_strength:</w:t>
-      </w:r>
-      <w:r>
-        <w:t xml:space="preserve"> A float value, must be greater than or</w:t>
-      </w:r>
-    </w:p>
-    <w:p>
-      <w:pPr>
-        <w:pStyle w:val="HTMLPreformatted"/>
-      </w:pPr>
-      <w:r>
-        <w:t xml:space="preserve">    equal to zero.</w:t>
-      </w:r>
-    </w:p>
-    <w:p>
-      <w:pPr>
-        <w:pStyle w:val="HTMLPreformatted"/>
-      </w:pPr>
-      <w:proofErr w:type="spellStart"/>
-      <w:r>
-        <w:rPr>
-          <w:b/>
-        </w:rPr>
-        <w:t>use_locking</w:t>
-      </w:r>
-      <w:proofErr w:type="spellEnd"/>
-      <w:r>
-        <w:rPr>
-          <w:b/>
-        </w:rPr>
-        <w:t>:</w:t>
-      </w:r>
-      <w:r>
-        <w:t xml:space="preserve"> If `True` use locks for update operations.</w:t>
+        <w:t xml:space="preserve"> If True use locks for update operations.</w:t>
       </w:r>
     </w:p>
     <w:p>
@@ -3350,26 +3964,22 @@
         <w:t>name:</w:t>
       </w:r>
       <w:r>
-        <w:t xml:space="preserve"> Optional name prefix for the operations created when applying</w:t>
-      </w:r>
-    </w:p>
-    <w:p>
-      <w:pPr>
-        <w:pStyle w:val="HTMLPreformatted"/>
-      </w:pPr>
-      <w:r>
-        <w:t xml:space="preserve">    gradients.  Defaults to "</w:t>
-      </w:r>
-      <w:proofErr w:type="spellStart"/>
-      <w:r>
-        <w:t>AdagradDA</w:t>
-      </w:r>
-      <w:proofErr w:type="spellEnd"/>
-      <w:r>
-        <w:t>".</w:t>
-      </w:r>
-    </w:p>
-    <w:p/>
+        <w:t xml:space="preserve"> Optional name for the operations created when applying gradients.</w:t>
+      </w:r>
+    </w:p>
+    <w:p>
+      <w:pPr>
+        <w:pStyle w:val="HTMLPreformatted"/>
+      </w:pPr>
+      <w:r>
+        <w:t xml:space="preserve">    Defaults to "Adam".</w:t>
+      </w:r>
+    </w:p>
+    <w:p>
+      <w:pPr>
+        <w:pStyle w:val="HTMLPreformatted"/>
+      </w:pPr>
+    </w:p>
     <w:p>
       <w:pPr>
         <w:pStyle w:val="Heading4"/>
@@ -3382,351 +3992,83 @@
       <w:pPr>
         <w:pStyle w:val="HTMLPreformatted"/>
       </w:pPr>
-      <w:proofErr w:type="spellStart"/>
-      <w:r>
-        <w:t>Adagrad</w:t>
-      </w:r>
-      <w:proofErr w:type="spellEnd"/>
-      <w:r>
-        <w:t xml:space="preserve"> Dual Averaging algorithm for sparse linear models.</w:t>
-      </w:r>
-    </w:p>
-    <w:p>
-      <w:pPr>
-        <w:pStyle w:val="HTMLPreformatted"/>
-      </w:pPr>
-      <w:r>
-        <w:t>See this [paper](http://www.jmlr.org/papers/volume12/duchi11a/duchi11a.pdf).</w:t>
-      </w:r>
-    </w:p>
-    <w:p/>
-    <w:p>
-      <w:pPr>
-        <w:pStyle w:val="HTMLPreformatted"/>
-      </w:pPr>
-      <w:r>
-        <w:t>This optimizer takes care of regularization of unseen features in a mini batch</w:t>
-      </w:r>
-      <w:r>
-        <w:t xml:space="preserve"> </w:t>
-      </w:r>
-      <w:r>
-        <w:t>by updating them when they are seen with a closed form update rule that is</w:t>
-      </w:r>
-      <w:r>
-        <w:t xml:space="preserve"> </w:t>
-      </w:r>
-      <w:r>
-        <w:t>equivalent to having updated them on every mini-batch.</w:t>
-      </w:r>
-    </w:p>
-    <w:p>
-      <w:pPr>
-        <w:pStyle w:val="HTMLPreformatted"/>
-      </w:pPr>
-    </w:p>
-    <w:p>
-      <w:pPr>
-        <w:pStyle w:val="HTMLPreformatted"/>
-      </w:pPr>
-      <w:proofErr w:type="spellStart"/>
-      <w:r>
-        <w:t>AdagradDA</w:t>
-      </w:r>
-      <w:proofErr w:type="spellEnd"/>
-      <w:r>
-        <w:t xml:space="preserve"> is typically used when there is a need for large sparsity in the</w:t>
-      </w:r>
-    </w:p>
-    <w:p>
-      <w:pPr>
-        <w:pStyle w:val="HTMLPreformatted"/>
-      </w:pPr>
-      <w:r>
-        <w:t>trained model. This optimizer only guarantees sparsity for linear models. Be</w:t>
-      </w:r>
-    </w:p>
-    <w:p>
-      <w:pPr>
-        <w:pStyle w:val="HTMLPreformatted"/>
-      </w:pPr>
-      <w:r>
-        <w:t xml:space="preserve">careful when using </w:t>
-      </w:r>
-      <w:proofErr w:type="spellStart"/>
-      <w:r>
-        <w:t>AdagradDA</w:t>
-      </w:r>
-      <w:proofErr w:type="spellEnd"/>
-      <w:r>
-        <w:t xml:space="preserve"> for deep networks as it will require careful</w:t>
-      </w:r>
-    </w:p>
-    <w:p>
-      <w:pPr>
-        <w:pStyle w:val="HTMLPreformatted"/>
-      </w:pPr>
-      <w:r>
-        <w:t>initialization of the gradient accumulators for it to train.</w:t>
-      </w:r>
-    </w:p>
-    <w:p/>
+      <w:r>
+        <w:t>Optimizer that implements the Adam algorithm.</w:t>
+      </w:r>
+    </w:p>
+    <w:p>
+      <w:pPr>
+        <w:pStyle w:val="HTMLPreformatted"/>
+      </w:pPr>
+      <w:r>
+        <w:t>See [</w:t>
+      </w:r>
+      <w:proofErr w:type="spellStart"/>
+      <w:r>
+        <w:t>Kingma</w:t>
+      </w:r>
+      <w:proofErr w:type="spellEnd"/>
+      <w:r>
+        <w:t xml:space="preserve"> et. al., </w:t>
+      </w:r>
+      <w:proofErr w:type="gramStart"/>
+      <w:r>
+        <w:t>2014](</w:t>
+      </w:r>
+      <w:proofErr w:type="gramEnd"/>
+      <w:r>
+        <w:t>http://arxiv.org/abs/1412.6980)</w:t>
+      </w:r>
+    </w:p>
+    <w:p>
+      <w:pPr>
+        <w:pStyle w:val="HTMLPreformatted"/>
+      </w:pPr>
+      <w:r>
+        <w:t>([pdf](http://arxiv.org/pdf/1412.6980.pdf)).</w:t>
+      </w:r>
+    </w:p>
+    <w:p>
+      <w:pPr>
+        <w:pStyle w:val="HTMLPreformatted"/>
+      </w:pPr>
+    </w:p>
+    <w:p>
+      <w:pPr>
+        <w:pStyle w:val="HTMLPreformatted"/>
+      </w:pPr>
+      <w:r>
+        <w:t>The default value of 1e-8 for epsilon might not be a good default in</w:t>
+      </w:r>
+    </w:p>
+    <w:p>
+      <w:pPr>
+        <w:pStyle w:val="HTMLPreformatted"/>
+      </w:pPr>
+      <w:r>
+        <w:t>general. For example, when training an Inception network on ImageNet a</w:t>
+      </w:r>
+    </w:p>
+    <w:p>
+      <w:pPr>
+        <w:pStyle w:val="HTMLPreformatted"/>
+      </w:pPr>
+      <w:r>
+        <w:t>current good choice is 1.0 or 0.1.</w:t>
+      </w:r>
+    </w:p>
+    <w:p>
+      <w:pPr>
+        <w:pStyle w:val="HTMLPreformatted"/>
+      </w:pPr>
+    </w:p>
     <w:p/>
     <w:p>
       <w:pPr>
         <w:pStyle w:val="Heading3"/>
       </w:pPr>
       <w:r>
-        <w:t>Adam</w:t>
-      </w:r>
-      <w:r>
-        <w:t xml:space="preserve"> </w:t>
-      </w:r>
-      <w:r>
-        <w:t>Optimizer</w:t>
-      </w:r>
-    </w:p>
-    <w:p>
-      <w:pPr>
-        <w:pStyle w:val="Heading4"/>
-      </w:pPr>
-      <w:r>
-        <w:t>Parameters specified by UI</w:t>
-      </w:r>
-    </w:p>
-    <w:p/>
-    <w:p>
-      <w:pPr>
-        <w:pStyle w:val="HTMLPreformatted"/>
-      </w:pPr>
-      <w:proofErr w:type="spellStart"/>
-      <w:r>
-        <w:rPr>
-          <w:b/>
-        </w:rPr>
-        <w:t>learning_rate</w:t>
-      </w:r>
-      <w:proofErr w:type="spellEnd"/>
-      <w:r>
-        <w:rPr>
-          <w:b/>
-        </w:rPr>
-        <w:t>:</w:t>
-      </w:r>
-      <w:r>
-        <w:t xml:space="preserve"> A Tensor or a </w:t>
-      </w:r>
-      <w:proofErr w:type="gramStart"/>
-      <w:r>
-        <w:t>floating point</w:t>
-      </w:r>
-      <w:proofErr w:type="gramEnd"/>
-      <w:r>
-        <w:t xml:space="preserve"> value.  The learning rate.</w:t>
-      </w:r>
-    </w:p>
-    <w:p>
-      <w:pPr>
-        <w:pStyle w:val="HTMLPreformatted"/>
-      </w:pPr>
-      <w:r>
-        <w:rPr>
-          <w:b/>
-        </w:rPr>
-        <w:t>beta1:</w:t>
-      </w:r>
-      <w:r>
-        <w:t xml:space="preserve"> A float value or a constant float tensor.</w:t>
-      </w:r>
-    </w:p>
-    <w:p>
-      <w:pPr>
-        <w:pStyle w:val="HTMLPreformatted"/>
-      </w:pPr>
-      <w:r>
-        <w:t xml:space="preserve">    The exponential decay rate for the 1st moment estimates.</w:t>
-      </w:r>
-    </w:p>
-    <w:p>
-      <w:pPr>
-        <w:pStyle w:val="HTMLPreformatted"/>
-      </w:pPr>
-      <w:r>
-        <w:rPr>
-          <w:b/>
-        </w:rPr>
-        <w:t>beta2:</w:t>
-      </w:r>
-      <w:r>
-        <w:t xml:space="preserve"> A float value or a constant float tensor.</w:t>
-      </w:r>
-    </w:p>
-    <w:p>
-      <w:pPr>
-        <w:pStyle w:val="HTMLPreformatted"/>
-      </w:pPr>
-      <w:r>
-        <w:t xml:space="preserve">    The exponential decay rate for the 2nd moment estimates.</w:t>
-      </w:r>
-    </w:p>
-    <w:p>
-      <w:pPr>
-        <w:pStyle w:val="HTMLPreformatted"/>
-      </w:pPr>
-      <w:r>
-        <w:rPr>
-          <w:b/>
-        </w:rPr>
-        <w:t>epsilon:</w:t>
-      </w:r>
-      <w:r>
-        <w:t xml:space="preserve"> A small constant for numerical stability.</w:t>
-      </w:r>
-    </w:p>
-    <w:p>
-      <w:pPr>
-        <w:pStyle w:val="HTMLPreformatted"/>
-      </w:pPr>
-      <w:proofErr w:type="spellStart"/>
-      <w:r>
-        <w:rPr>
-          <w:b/>
-        </w:rPr>
-        <w:t>use_locking</w:t>
-      </w:r>
-      <w:proofErr w:type="spellEnd"/>
-      <w:r>
-        <w:rPr>
-          <w:b/>
-        </w:rPr>
-        <w:t>:</w:t>
-      </w:r>
-      <w:r>
-        <w:t xml:space="preserve"> If True use locks for update operations.</w:t>
-      </w:r>
-    </w:p>
-    <w:p>
-      <w:pPr>
-        <w:pStyle w:val="HTMLPreformatted"/>
-      </w:pPr>
-      <w:r>
-        <w:rPr>
-          <w:b/>
-        </w:rPr>
-        <w:t>name:</w:t>
-      </w:r>
-      <w:r>
-        <w:t xml:space="preserve"> Optional name for the operations created when applying gradients.</w:t>
-      </w:r>
-    </w:p>
-    <w:p>
-      <w:pPr>
-        <w:pStyle w:val="HTMLPreformatted"/>
-      </w:pPr>
-      <w:r>
-        <w:t xml:space="preserve">    Defaults to "Adam".</w:t>
-      </w:r>
-    </w:p>
-    <w:p>
-      <w:pPr>
-        <w:pStyle w:val="HTMLPreformatted"/>
-      </w:pPr>
-    </w:p>
-    <w:p>
-      <w:pPr>
-        <w:pStyle w:val="Heading4"/>
-      </w:pPr>
-      <w:r>
-        <w:t>Tooltip:</w:t>
-      </w:r>
-    </w:p>
-    <w:p>
-      <w:pPr>
-        <w:pStyle w:val="HTMLPreformatted"/>
-      </w:pPr>
-      <w:r>
-        <w:t>O</w:t>
-      </w:r>
-      <w:r>
-        <w:t>ptimizer that implements the Adam algorithm.</w:t>
-      </w:r>
-    </w:p>
-    <w:p>
-      <w:pPr>
-        <w:pStyle w:val="HTMLPreformatted"/>
-      </w:pPr>
-      <w:r>
-        <w:t>See [</w:t>
-      </w:r>
-      <w:proofErr w:type="spellStart"/>
-      <w:r>
-        <w:t>Kingma</w:t>
-      </w:r>
-      <w:proofErr w:type="spellEnd"/>
-      <w:r>
-        <w:t xml:space="preserve"> et. al., </w:t>
-      </w:r>
-      <w:proofErr w:type="gramStart"/>
-      <w:r>
-        <w:t>2014](</w:t>
-      </w:r>
-      <w:proofErr w:type="gramEnd"/>
-      <w:r>
-        <w:t>http://arxiv.org/abs/1412.6980)</w:t>
-      </w:r>
-    </w:p>
-    <w:p>
-      <w:pPr>
-        <w:pStyle w:val="HTMLPreformatted"/>
-      </w:pPr>
-      <w:r>
-        <w:t>([pdf](http://arxiv.org/pdf/1412.6980.pdf)).</w:t>
-      </w:r>
-    </w:p>
-    <w:p>
-      <w:pPr>
-        <w:pStyle w:val="HTMLPreformatted"/>
-      </w:pPr>
-    </w:p>
-    <w:p>
-      <w:pPr>
-        <w:pStyle w:val="HTMLPreformatted"/>
-      </w:pPr>
-      <w:r>
-        <w:t>The default value of 1e-8 for epsilon might not be a good default in</w:t>
-      </w:r>
-    </w:p>
-    <w:p>
-      <w:pPr>
-        <w:pStyle w:val="HTMLPreformatted"/>
-      </w:pPr>
-      <w:r>
-        <w:t>general. For example, when training an Inception network on ImageNet a</w:t>
-      </w:r>
-    </w:p>
-    <w:p>
-      <w:pPr>
-        <w:pStyle w:val="HTMLPreformatted"/>
-      </w:pPr>
-      <w:r>
-        <w:t>current good choice is 1.0 or 0.1.</w:t>
-      </w:r>
-    </w:p>
-    <w:p>
-      <w:pPr>
-        <w:pStyle w:val="HTMLPreformatted"/>
-      </w:pPr>
-    </w:p>
-    <w:p/>
-    <w:p>
-      <w:pPr>
-        <w:pStyle w:val="Heading3"/>
-      </w:pPr>
-      <w:r>
-        <w:t>Momentum</w:t>
-      </w:r>
-      <w:r>
-        <w:t xml:space="preserve"> Optimizer</w:t>
+        <w:t>Momentum Optimizer</w:t>
       </w:r>
     </w:p>
     <w:p>
@@ -4791,6 +5133,16 @@
       <w:szCs w:val="22"/>
     </w:rPr>
   </w:style>
+  <w:style w:type="character" w:styleId="PlaceholderText">
+    <w:name w:val="Placeholder Text"/>
+    <w:basedOn w:val="DefaultParagraphFont"/>
+    <w:uiPriority w:val="99"/>
+    <w:semiHidden/>
+    <w:rsid w:val="00E0211A"/>
+    <w:rPr>
+      <w:color w:val="808080"/>
+    </w:rPr>
+  </w:style>
 </w:styles>
 </file>
 

</xml_diff>